<commit_message>
added pdf and readme for hw 1
</commit_message>
<xml_diff>
--- a/HW1/Assignment#1.docx
+++ b/HW1/Assignment#1.docx
@@ -18,22 +18,26 @@
         </w:rPr>
         <w:t>Assignment #1</w:t>
       </w:r>
-    </w:p>
-    <w:p>
-      <w:pPr>
-        <w:pStyle w:val="Heading2"/>
-        <w:jc w:val="center"/>
-        <w:rPr>
-          <w:sz w:val="20"/>
-          <w:szCs w:val="20"/>
-        </w:rPr>
-      </w:pPr>
+      <w:r>
+        <w:rPr>
+          <w:sz w:val="20"/>
+          <w:szCs w:val="20"/>
+        </w:rPr>
+        <w:t xml:space="preserve"> (</w:t>
+      </w:r>
       <w:r>
         <w:rPr>
           <w:sz w:val="20"/>
           <w:szCs w:val="20"/>
         </w:rPr>
         <w:t>sbakshi35</w:t>
+      </w:r>
+      <w:r>
+        <w:rPr>
+          <w:sz w:val="20"/>
+          <w:szCs w:val="20"/>
+        </w:rPr>
+        <w:t>)</w:t>
       </w:r>
     </w:p>
     <w:p>
@@ -146,23 +150,7 @@
           <w:sz w:val="20"/>
           <w:szCs w:val="20"/>
         </w:rPr>
-        <w:t xml:space="preserve">This dataset is quite commonly used for testing the performance of supervised classification </w:t>
-      </w:r>
-      <w:proofErr w:type="gramStart"/>
-      <w:r>
-        <w:rPr>
-          <w:sz w:val="20"/>
-          <w:szCs w:val="20"/>
-        </w:rPr>
-        <w:t>algorithms, and</w:t>
-      </w:r>
-      <w:proofErr w:type="gramEnd"/>
-      <w:r>
-        <w:rPr>
-          <w:sz w:val="20"/>
-          <w:szCs w:val="20"/>
-        </w:rPr>
-        <w:t xml:space="preserve"> can be used as a baseline for analyzing the performance of the five chosen algorithms.</w:t>
+        <w:t>This dataset is quite commonly used for testing the performance of supervised classification algorithms, and can be used as a baseline for analyzing the performance of the five chosen algorithms.</w:t>
       </w:r>
       <w:r>
         <w:rPr>
@@ -190,39 +178,7 @@
           <w:sz w:val="20"/>
           <w:szCs w:val="20"/>
         </w:rPr>
-        <w:t>Rice (</w:t>
-      </w:r>
-      <w:proofErr w:type="spellStart"/>
-      <w:r>
-        <w:rPr>
-          <w:sz w:val="20"/>
-          <w:szCs w:val="20"/>
-        </w:rPr>
-        <w:t>Cammeo</w:t>
-      </w:r>
-      <w:proofErr w:type="spellEnd"/>
-      <w:r>
-        <w:rPr>
-          <w:sz w:val="20"/>
-          <w:szCs w:val="20"/>
-        </w:rPr>
-        <w:t xml:space="preserve"> and </w:t>
-      </w:r>
-      <w:proofErr w:type="spellStart"/>
-      <w:r>
-        <w:rPr>
-          <w:sz w:val="20"/>
-          <w:szCs w:val="20"/>
-        </w:rPr>
-        <w:t>Osmancik</w:t>
-      </w:r>
-      <w:proofErr w:type="spellEnd"/>
-      <w:r>
-        <w:rPr>
-          <w:sz w:val="20"/>
-          <w:szCs w:val="20"/>
-        </w:rPr>
-        <w:t>)</w:t>
+        <w:t>Rice (Cammeo and Osmancik)</w:t>
       </w:r>
       <w:r>
         <w:rPr>
@@ -299,39 +255,7 @@
           <w:sz w:val="20"/>
           <w:szCs w:val="20"/>
         </w:rPr>
-        <w:t xml:space="preserve">The two classes of rice, </w:t>
-      </w:r>
-      <w:proofErr w:type="spellStart"/>
-      <w:r>
-        <w:rPr>
-          <w:sz w:val="20"/>
-          <w:szCs w:val="20"/>
-        </w:rPr>
-        <w:t>Cammeo</w:t>
-      </w:r>
-      <w:proofErr w:type="spellEnd"/>
-      <w:r>
-        <w:rPr>
-          <w:sz w:val="20"/>
-          <w:szCs w:val="20"/>
-        </w:rPr>
-        <w:t xml:space="preserve"> and </w:t>
-      </w:r>
-      <w:proofErr w:type="spellStart"/>
-      <w:r>
-        <w:rPr>
-          <w:sz w:val="20"/>
-          <w:szCs w:val="20"/>
-        </w:rPr>
-        <w:t>Osmancik</w:t>
-      </w:r>
-      <w:proofErr w:type="spellEnd"/>
-      <w:r>
-        <w:rPr>
-          <w:sz w:val="20"/>
-          <w:szCs w:val="20"/>
-        </w:rPr>
-        <w:t>, are very similar in terms of characteristics – both types of grains are wide and long, and have a glassy and dull appearance, and therefore, the classification problem is not trivial.</w:t>
+        <w:t>The two classes of rice, Cammeo and Osmancik, are very similar in terms of characteristics – both types of grains are wide and long, and have a glassy and dull appearance, and therefore, the classification problem is not trivial.</w:t>
       </w:r>
       <w:r>
         <w:rPr>
@@ -355,23 +279,7 @@
           <w:sz w:val="20"/>
           <w:szCs w:val="20"/>
         </w:rPr>
-        <w:t xml:space="preserve">I chose this dataset primarily to present a contrasting dataset compared to the Breast Cancer dataset. This dataset is more balanced, with ~57% of the cases being rice of the </w:t>
-      </w:r>
-      <w:proofErr w:type="spellStart"/>
-      <w:r>
-        <w:rPr>
-          <w:sz w:val="20"/>
-          <w:szCs w:val="20"/>
-        </w:rPr>
-        <w:t>Osmancik</w:t>
-      </w:r>
-      <w:proofErr w:type="spellEnd"/>
-      <w:r>
-        <w:rPr>
-          <w:sz w:val="20"/>
-          <w:szCs w:val="20"/>
-        </w:rPr>
-        <w:t xml:space="preserve"> variety</w:t>
+        <w:t>I chose this dataset primarily to present a contrasting dataset compared to the Breast Cancer dataset. This dataset is more balanced, with ~57% of the cases being rice of the Osmancik variety</w:t>
       </w:r>
       <w:r>
         <w:rPr>
@@ -429,23 +337,7 @@
           <w:sz w:val="20"/>
           <w:szCs w:val="20"/>
         </w:rPr>
-        <w:t xml:space="preserve"> For both the datasets, the features are </w:t>
-      </w:r>
-      <w:proofErr w:type="gramStart"/>
-      <w:r>
-        <w:rPr>
-          <w:sz w:val="20"/>
-          <w:szCs w:val="20"/>
-        </w:rPr>
-        <w:t>scaled</w:t>
-      </w:r>
-      <w:proofErr w:type="gramEnd"/>
-      <w:r>
-        <w:rPr>
-          <w:sz w:val="20"/>
-          <w:szCs w:val="20"/>
-        </w:rPr>
-        <w:t xml:space="preserve"> and a train-test split </w:t>
+        <w:t xml:space="preserve"> For both the datasets, the features are scaled and a train-test split </w:t>
       </w:r>
       <w:r>
         <w:rPr>
@@ -509,23 +401,7 @@
           <w:sz w:val="20"/>
           <w:szCs w:val="20"/>
         </w:rPr>
-        <w:t xml:space="preserve">minimal cost-complexity </w:t>
-      </w:r>
-      <w:proofErr w:type="gramStart"/>
-      <w:r>
-        <w:rPr>
-          <w:sz w:val="20"/>
-          <w:szCs w:val="20"/>
-        </w:rPr>
-        <w:t>pruning, and</w:t>
-      </w:r>
-      <w:proofErr w:type="gramEnd"/>
-      <w:r>
-        <w:rPr>
-          <w:sz w:val="20"/>
-          <w:szCs w:val="20"/>
-        </w:rPr>
-        <w:t xml:space="preserve"> is a post-pruning technique. It finds the node which forms the ‘weakest link’, and such nodes are recursively removed. </w:t>
+        <w:t xml:space="preserve">minimal cost-complexity pruning, and is a post-pruning technique. It finds the node which forms the ‘weakest link’, and such nodes are recursively removed. </w:t>
       </w:r>
       <w:r>
         <w:rPr>
@@ -604,9 +480,9 @@
           <w:szCs w:val="20"/>
         </w:rPr>
         <w:drawing>
-          <wp:inline distT="0" distB="0" distL="0" distR="0" wp14:anchorId="7AC69893" wp14:editId="112AEF5C">
-            <wp:extent cx="3017520" cy="2011680"/>
-            <wp:effectExtent l="0" t="0" r="0" b="7620"/>
+          <wp:inline distT="0" distB="0" distL="0" distR="0" wp14:anchorId="7AC69893" wp14:editId="2657983C">
+            <wp:extent cx="3291840" cy="2194560"/>
+            <wp:effectExtent l="0" t="0" r="0" b="0"/>
             <wp:docPr id="1" name="Picture 1" descr="Chart, line chart&#10;&#10;Description automatically generated"/>
             <wp:cNvGraphicFramePr>
               <a:graphicFrameLocks xmlns:a="http://schemas.openxmlformats.org/drawingml/2006/main" noChangeAspect="1"/>
@@ -633,7 +509,7 @@
                   <pic:spPr>
                     <a:xfrm>
                       <a:off x="0" y="0"/>
-                      <a:ext cx="3017520" cy="2011680"/>
+                      <a:ext cx="3291840" cy="2194560"/>
                     </a:xfrm>
                     <a:prstGeom prst="rect">
                       <a:avLst/>
@@ -652,9 +528,9 @@
           <w:szCs w:val="20"/>
         </w:rPr>
         <w:drawing>
-          <wp:inline distT="0" distB="0" distL="0" distR="0" wp14:anchorId="25739F9A" wp14:editId="65DB9B0F">
-            <wp:extent cx="3017520" cy="2011680"/>
-            <wp:effectExtent l="0" t="0" r="0" b="7620"/>
+          <wp:inline distT="0" distB="0" distL="0" distR="0" wp14:anchorId="25739F9A" wp14:editId="79A81C84">
+            <wp:extent cx="3291840" cy="2194560"/>
+            <wp:effectExtent l="0" t="0" r="0" b="0"/>
             <wp:docPr id="2" name="Picture 2" descr="Chart, line chart&#10;&#10;Description automatically generated"/>
             <wp:cNvGraphicFramePr>
               <a:graphicFrameLocks xmlns:a="http://schemas.openxmlformats.org/drawingml/2006/main" noChangeAspect="1"/>
@@ -681,7 +557,7 @@
                   <pic:spPr>
                     <a:xfrm>
                       <a:off x="0" y="0"/>
-                      <a:ext cx="3017520" cy="2011680"/>
+                      <a:ext cx="3291840" cy="2194560"/>
                     </a:xfrm>
                     <a:prstGeom prst="rect">
                       <a:avLst/>
@@ -740,9 +616,9 @@
         </w:rPr>
         <w:lastRenderedPageBreak/>
         <w:drawing>
-          <wp:inline distT="0" distB="0" distL="0" distR="0" wp14:anchorId="2AA93B25" wp14:editId="72CBC2E9">
-            <wp:extent cx="3017520" cy="2011680"/>
-            <wp:effectExtent l="0" t="0" r="0" b="7620"/>
+          <wp:inline distT="0" distB="0" distL="0" distR="0" wp14:anchorId="2AA93B25" wp14:editId="72B9F0A0">
+            <wp:extent cx="3291840" cy="2194560"/>
+            <wp:effectExtent l="0" t="0" r="0" b="0"/>
             <wp:docPr id="3" name="Picture 3" descr="Chart, line chart&#10;&#10;Description automatically generated"/>
             <wp:cNvGraphicFramePr>
               <a:graphicFrameLocks xmlns:a="http://schemas.openxmlformats.org/drawingml/2006/main" noChangeAspect="1"/>
@@ -769,7 +645,7 @@
                   <pic:spPr>
                     <a:xfrm>
                       <a:off x="0" y="0"/>
-                      <a:ext cx="3017520" cy="2011680"/>
+                      <a:ext cx="3291840" cy="2194560"/>
                     </a:xfrm>
                     <a:prstGeom prst="rect">
                       <a:avLst/>
@@ -788,9 +664,9 @@
           <w:szCs w:val="20"/>
         </w:rPr>
         <w:drawing>
-          <wp:inline distT="0" distB="0" distL="0" distR="0" wp14:anchorId="7EF9CDB0" wp14:editId="5B950CAD">
-            <wp:extent cx="3017520" cy="2011680"/>
-            <wp:effectExtent l="0" t="0" r="0" b="7620"/>
+          <wp:inline distT="0" distB="0" distL="0" distR="0" wp14:anchorId="7EF9CDB0" wp14:editId="3ACDA9AB">
+            <wp:extent cx="3291840" cy="2194560"/>
+            <wp:effectExtent l="0" t="0" r="0" b="0"/>
             <wp:docPr id="4" name="Picture 4" descr="Chart, line chart&#10;&#10;Description automatically generated"/>
             <wp:cNvGraphicFramePr>
               <a:graphicFrameLocks xmlns:a="http://schemas.openxmlformats.org/drawingml/2006/main" noChangeAspect="1"/>
@@ -817,7 +693,7 @@
                   <pic:spPr>
                     <a:xfrm>
                       <a:off x="0" y="0"/>
-                      <a:ext cx="3017520" cy="2011680"/>
+                      <a:ext cx="3291840" cy="2194560"/>
                     </a:xfrm>
                     <a:prstGeom prst="rect">
                       <a:avLst/>
@@ -1856,6 +1732,16 @@
     <w:p>
       <w:pPr>
         <w:spacing w:before="240"/>
+        <w:jc w:val="both"/>
+        <w:rPr>
+          <w:sz w:val="20"/>
+          <w:szCs w:val="20"/>
+        </w:rPr>
+      </w:pPr>
+    </w:p>
+    <w:p>
+      <w:pPr>
+        <w:spacing w:before="240"/>
         <w:jc w:val="center"/>
         <w:rPr>
           <w:sz w:val="20"/>
@@ -1868,10 +1754,11 @@
           <w:sz w:val="20"/>
           <w:szCs w:val="20"/>
         </w:rPr>
+        <w:lastRenderedPageBreak/>
         <w:drawing>
-          <wp:inline distT="0" distB="0" distL="0" distR="0" wp14:anchorId="358ACF7E" wp14:editId="22E31833">
-            <wp:extent cx="3017520" cy="2011680"/>
-            <wp:effectExtent l="0" t="0" r="0" b="7620"/>
+          <wp:inline distT="0" distB="0" distL="0" distR="0" wp14:anchorId="358ACF7E" wp14:editId="4F3BE5D1">
+            <wp:extent cx="3291840" cy="2194560"/>
+            <wp:effectExtent l="0" t="0" r="0" b="0"/>
             <wp:docPr id="5" name="Picture 5" descr="Chart, line chart&#10;&#10;Description automatically generated"/>
             <wp:cNvGraphicFramePr>
               <a:graphicFrameLocks xmlns:a="http://schemas.openxmlformats.org/drawingml/2006/main" noChangeAspect="1"/>
@@ -1898,7 +1785,7 @@
                   <pic:spPr>
                     <a:xfrm>
                       <a:off x="0" y="0"/>
-                      <a:ext cx="3017520" cy="2011680"/>
+                      <a:ext cx="3291840" cy="2194560"/>
                     </a:xfrm>
                     <a:prstGeom prst="rect">
                       <a:avLst/>
@@ -1917,9 +1804,9 @@
           <w:szCs w:val="20"/>
         </w:rPr>
         <w:drawing>
-          <wp:inline distT="0" distB="0" distL="0" distR="0" wp14:anchorId="251F3A35" wp14:editId="30A1BFF8">
-            <wp:extent cx="3017520" cy="2011680"/>
-            <wp:effectExtent l="0" t="0" r="0" b="7620"/>
+          <wp:inline distT="0" distB="0" distL="0" distR="0" wp14:anchorId="251F3A35" wp14:editId="6CF6452D">
+            <wp:extent cx="3291840" cy="2194560"/>
+            <wp:effectExtent l="0" t="0" r="0" b="0"/>
             <wp:docPr id="6" name="Picture 6" descr="Chart, line chart&#10;&#10;Description automatically generated"/>
             <wp:cNvGraphicFramePr>
               <a:graphicFrameLocks xmlns:a="http://schemas.openxmlformats.org/drawingml/2006/main" noChangeAspect="1"/>
@@ -1946,7 +1833,7 @@
                   <pic:spPr>
                     <a:xfrm>
                       <a:off x="0" y="0"/>
-                      <a:ext cx="3017520" cy="2011680"/>
+                      <a:ext cx="3291840" cy="2194560"/>
                     </a:xfrm>
                     <a:prstGeom prst="rect">
                       <a:avLst/>
@@ -1972,8 +1859,8 @@
         <w:tblLook w:val="04A0" w:firstRow="1" w:lastRow="0" w:firstColumn="1" w:lastColumn="0" w:noHBand="0" w:noVBand="1"/>
       </w:tblPr>
       <w:tblGrid>
-        <w:gridCol w:w="5168"/>
-        <w:gridCol w:w="4760"/>
+        <w:gridCol w:w="4896"/>
+        <w:gridCol w:w="5077"/>
       </w:tblGrid>
       <w:tr>
         <w:tc>
@@ -2000,7 +1887,7 @@
                 <w:sz w:val="20"/>
                 <w:szCs w:val="20"/>
               </w:rPr>
-              <w:t xml:space="preserve">                       </w:t>
+              <w:t xml:space="preserve">                 </w:t>
             </w:r>
             <w:r>
               <w:rPr>
@@ -2046,6 +1933,13 @@
                 <w:sz w:val="20"/>
                 <w:szCs w:val="20"/>
               </w:rPr>
+              <w:t xml:space="preserve">       </w:t>
+            </w:r>
+            <w:r>
+              <w:rPr>
+                <w:sz w:val="20"/>
+                <w:szCs w:val="20"/>
+              </w:rPr>
               <w:t xml:space="preserve">Fig. </w:t>
             </w:r>
             <w:r>
@@ -2089,13 +1983,29 @@
           <w:szCs w:val="20"/>
         </w:rPr>
       </w:pPr>
-      <w:r>
-        <w:rPr>
-          <w:sz w:val="20"/>
-          <w:szCs w:val="20"/>
-        </w:rPr>
-        <w:lastRenderedPageBreak/>
+    </w:p>
+    <w:p>
+      <w:pPr>
+        <w:pStyle w:val="Heading3"/>
+        <w:jc w:val="center"/>
+        <w:rPr>
+          <w:sz w:val="20"/>
+          <w:szCs w:val="20"/>
+        </w:rPr>
+      </w:pPr>
+      <w:r>
+        <w:rPr>
+          <w:sz w:val="20"/>
+          <w:szCs w:val="20"/>
+        </w:rPr>
         <w:t>Neural Network</w:t>
+      </w:r>
+      <w:r>
+        <w:rPr>
+          <w:sz w:val="20"/>
+          <w:szCs w:val="20"/>
+        </w:rPr>
+        <w:t>s</w:t>
       </w:r>
     </w:p>
     <w:p>
@@ -2125,23 +2035,7 @@
           <w:sz w:val="20"/>
           <w:szCs w:val="20"/>
         </w:rPr>
-        <w:t xml:space="preserve">. The activation function used for the MLP classifier is the </w:t>
-      </w:r>
-      <w:proofErr w:type="spellStart"/>
-      <w:r>
-        <w:rPr>
-          <w:sz w:val="20"/>
-          <w:szCs w:val="20"/>
-        </w:rPr>
-        <w:t>ReLU</w:t>
-      </w:r>
-      <w:proofErr w:type="spellEnd"/>
-      <w:r>
-        <w:rPr>
-          <w:sz w:val="20"/>
-          <w:szCs w:val="20"/>
-        </w:rPr>
-        <w:t xml:space="preserve"> unit.</w:t>
+        <w:t>. The activation function used for the MLP classifier is the ReLU unit.</w:t>
       </w:r>
       <w:r>
         <w:rPr>
@@ -2203,9 +2097,9 @@
           <w:szCs w:val="20"/>
         </w:rPr>
         <w:drawing>
-          <wp:inline distT="0" distB="0" distL="0" distR="0" wp14:anchorId="0B93A798" wp14:editId="6FD35B25">
-            <wp:extent cx="3017519" cy="2011680"/>
-            <wp:effectExtent l="0" t="0" r="0" b="7620"/>
+          <wp:inline distT="0" distB="0" distL="0" distR="0" wp14:anchorId="0B93A798" wp14:editId="35FBDCE6">
+            <wp:extent cx="3291839" cy="2194560"/>
+            <wp:effectExtent l="0" t="0" r="0" b="0"/>
             <wp:docPr id="7" name="Picture 7"/>
             <wp:cNvGraphicFramePr>
               <a:graphicFrameLocks xmlns:a="http://schemas.openxmlformats.org/drawingml/2006/main" noChangeAspect="1"/>
@@ -2232,7 +2126,7 @@
                   <pic:spPr>
                     <a:xfrm>
                       <a:off x="0" y="0"/>
-                      <a:ext cx="3017519" cy="2011680"/>
+                      <a:ext cx="3291839" cy="2194560"/>
                     </a:xfrm>
                     <a:prstGeom prst="rect">
                       <a:avLst/>
@@ -2251,9 +2145,9 @@
           <w:szCs w:val="20"/>
         </w:rPr>
         <w:drawing>
-          <wp:inline distT="0" distB="0" distL="0" distR="0" wp14:anchorId="6F17BB8C" wp14:editId="6CE2067B">
-            <wp:extent cx="3017519" cy="2011680"/>
-            <wp:effectExtent l="0" t="0" r="0" b="7620"/>
+          <wp:inline distT="0" distB="0" distL="0" distR="0" wp14:anchorId="6F17BB8C" wp14:editId="3055118A">
+            <wp:extent cx="3291839" cy="2194560"/>
+            <wp:effectExtent l="0" t="0" r="0" b="0"/>
             <wp:docPr id="8" name="Picture 8"/>
             <wp:cNvGraphicFramePr>
               <a:graphicFrameLocks xmlns:a="http://schemas.openxmlformats.org/drawingml/2006/main" noChangeAspect="1"/>
@@ -2280,7 +2174,7 @@
                   <pic:spPr>
                     <a:xfrm>
                       <a:off x="0" y="0"/>
-                      <a:ext cx="3017519" cy="2011680"/>
+                      <a:ext cx="3291839" cy="2194560"/>
                     </a:xfrm>
                     <a:prstGeom prst="rect">
                       <a:avLst/>
@@ -2338,9 +2232,9 @@
           <w:szCs w:val="20"/>
         </w:rPr>
         <w:drawing>
-          <wp:inline distT="0" distB="0" distL="0" distR="0" wp14:anchorId="42C7F740" wp14:editId="72CD4513">
-            <wp:extent cx="3017519" cy="2011680"/>
-            <wp:effectExtent l="0" t="0" r="0" b="7620"/>
+          <wp:inline distT="0" distB="0" distL="0" distR="0" wp14:anchorId="42C7F740" wp14:editId="5A59EB64">
+            <wp:extent cx="3291839" cy="2194560"/>
+            <wp:effectExtent l="0" t="0" r="0" b="0"/>
             <wp:docPr id="9" name="Picture 9"/>
             <wp:cNvGraphicFramePr>
               <a:graphicFrameLocks xmlns:a="http://schemas.openxmlformats.org/drawingml/2006/main" noChangeAspect="1"/>
@@ -2367,7 +2261,7 @@
                   <pic:spPr>
                     <a:xfrm>
                       <a:off x="0" y="0"/>
-                      <a:ext cx="3017519" cy="2011680"/>
+                      <a:ext cx="3291839" cy="2194560"/>
                     </a:xfrm>
                     <a:prstGeom prst="rect">
                       <a:avLst/>
@@ -2386,9 +2280,9 @@
           <w:szCs w:val="20"/>
         </w:rPr>
         <w:drawing>
-          <wp:inline distT="0" distB="0" distL="0" distR="0" wp14:anchorId="20144322" wp14:editId="6FD2316B">
-            <wp:extent cx="3017519" cy="2011680"/>
-            <wp:effectExtent l="0" t="0" r="0" b="7620"/>
+          <wp:inline distT="0" distB="0" distL="0" distR="0" wp14:anchorId="20144322" wp14:editId="0D982F8A">
+            <wp:extent cx="3291839" cy="2194560"/>
+            <wp:effectExtent l="0" t="0" r="0" b="0"/>
             <wp:docPr id="10" name="Picture 10"/>
             <wp:cNvGraphicFramePr>
               <a:graphicFrameLocks xmlns:a="http://schemas.openxmlformats.org/drawingml/2006/main" noChangeAspect="1"/>
@@ -2415,7 +2309,7 @@
                   <pic:spPr>
                     <a:xfrm>
                       <a:off x="0" y="0"/>
-                      <a:ext cx="3017519" cy="2011680"/>
+                      <a:ext cx="3291839" cy="2194560"/>
                     </a:xfrm>
                     <a:prstGeom prst="rect">
                       <a:avLst/>
@@ -2472,23 +2366,8 @@
           <w:sz w:val="20"/>
           <w:szCs w:val="20"/>
         </w:rPr>
-        <w:t xml:space="preserve">Both sets of validation curves are shown on semi-log X-Y plots. </w:t>
-      </w:r>
-      <w:proofErr w:type="gramStart"/>
-      <w:r>
-        <w:rPr>
-          <w:sz w:val="20"/>
-          <w:szCs w:val="20"/>
-        </w:rPr>
-        <w:t>It can be seen that for</w:t>
-      </w:r>
-      <w:proofErr w:type="gramEnd"/>
-      <w:r>
-        <w:rPr>
-          <w:sz w:val="20"/>
-          <w:szCs w:val="20"/>
-        </w:rPr>
-        <w:t xml:space="preserve"> both the datasets, high </w:t>
+        <w:lastRenderedPageBreak/>
+        <w:t xml:space="preserve">Both sets of validation curves are shown on semi-log X-Y plots. It can be seen that for both the datasets, high </w:t>
       </w:r>
       <m:oMath>
         <m:r>
@@ -3413,7 +3292,6 @@
           <w:sz w:val="20"/>
           <w:szCs w:val="20"/>
         </w:rPr>
-        <w:lastRenderedPageBreak/>
         <w:t>If we look at the learning curves for the two datasets, this discrepancy in performance can possibly be explained.</w:t>
       </w:r>
       <w:r>
@@ -3422,25 +3300,7 @@
           <w:sz w:val="20"/>
           <w:szCs w:val="20"/>
         </w:rPr>
-        <w:t xml:space="preserve"> For the BCW dataset, we can see that both the training and cross-validation scores converge at a high score for high percentage of training examples. This means that the model has neither bias nor </w:t>
-      </w:r>
-      <w:proofErr w:type="gramStart"/>
-      <w:r>
-        <w:rPr>
-          <w:rFonts w:eastAsiaTheme="minorEastAsia"/>
-          <w:sz w:val="20"/>
-          <w:szCs w:val="20"/>
-        </w:rPr>
-        <w:t>variance, and</w:t>
-      </w:r>
-      <w:proofErr w:type="gramEnd"/>
-      <w:r>
-        <w:rPr>
-          <w:rFonts w:eastAsiaTheme="minorEastAsia"/>
-          <w:sz w:val="20"/>
-          <w:szCs w:val="20"/>
-        </w:rPr>
-        <w:t xml:space="preserve"> would be regarded as a classifier with good performance on the dataset. However, on the RCO dataset, both scores converge to a relatively lower value, indicating that the model has bias, and a model with higher complexity will possibly perform better on the given dataset.</w:t>
+        <w:t xml:space="preserve"> For the BCW dataset, we can see that both the training and cross-validation scores converge at a high score for high percentage of training examples. This means that the model has neither bias nor variance, and would be regarded as a classifier with good performance on the dataset. However, on the RCO dataset, both scores converge to a relatively lower value, indicating that the model has bias, and a model with higher complexity will possibly perform better on the given dataset.</w:t>
       </w:r>
     </w:p>
     <w:p>
@@ -3459,9 +3319,9 @@
           <w:szCs w:val="20"/>
         </w:rPr>
         <w:drawing>
-          <wp:inline distT="0" distB="0" distL="0" distR="0" wp14:anchorId="157304CF" wp14:editId="171C7C2F">
-            <wp:extent cx="3017519" cy="2011680"/>
-            <wp:effectExtent l="0" t="0" r="0" b="7620"/>
+          <wp:inline distT="0" distB="0" distL="0" distR="0" wp14:anchorId="157304CF" wp14:editId="2FA0CD83">
+            <wp:extent cx="3291839" cy="2194560"/>
+            <wp:effectExtent l="0" t="0" r="0" b="0"/>
             <wp:docPr id="11" name="Picture 11"/>
             <wp:cNvGraphicFramePr>
               <a:graphicFrameLocks xmlns:a="http://schemas.openxmlformats.org/drawingml/2006/main" noChangeAspect="1"/>
@@ -3488,7 +3348,7 @@
                   <pic:spPr>
                     <a:xfrm>
                       <a:off x="0" y="0"/>
-                      <a:ext cx="3017519" cy="2011680"/>
+                      <a:ext cx="3291839" cy="2194560"/>
                     </a:xfrm>
                     <a:prstGeom prst="rect">
                       <a:avLst/>
@@ -3507,9 +3367,9 @@
           <w:szCs w:val="20"/>
         </w:rPr>
         <w:drawing>
-          <wp:inline distT="0" distB="0" distL="0" distR="0" wp14:anchorId="34727C55" wp14:editId="13E66CCE">
-            <wp:extent cx="3017519" cy="2011680"/>
-            <wp:effectExtent l="0" t="0" r="0" b="7620"/>
+          <wp:inline distT="0" distB="0" distL="0" distR="0" wp14:anchorId="34727C55" wp14:editId="2D071A45">
+            <wp:extent cx="3291839" cy="2194560"/>
+            <wp:effectExtent l="0" t="0" r="0" b="0"/>
             <wp:docPr id="12" name="Picture 12"/>
             <wp:cNvGraphicFramePr>
               <a:graphicFrameLocks xmlns:a="http://schemas.openxmlformats.org/drawingml/2006/main" noChangeAspect="1"/>
@@ -3536,7 +3396,7 @@
                   <pic:spPr>
                     <a:xfrm>
                       <a:off x="0" y="0"/>
-                      <a:ext cx="3017519" cy="2011680"/>
+                      <a:ext cx="3291839" cy="2194560"/>
                     </a:xfrm>
                     <a:prstGeom prst="rect">
                       <a:avLst/>
@@ -3562,8 +3422,8 @@
         <w:tblLook w:val="04A0" w:firstRow="1" w:lastRow="0" w:firstColumn="1" w:lastColumn="0" w:noHBand="0" w:noVBand="1"/>
       </w:tblPr>
       <w:tblGrid>
-        <w:gridCol w:w="5318"/>
-        <w:gridCol w:w="4730"/>
+        <w:gridCol w:w="5047"/>
+        <w:gridCol w:w="5001"/>
       </w:tblGrid>
       <w:tr>
         <w:tc>
@@ -3590,7 +3450,7 @@
                 <w:sz w:val="20"/>
                 <w:szCs w:val="20"/>
               </w:rPr>
-              <w:t xml:space="preserve">                      Fig. </w:t>
+              <w:t xml:space="preserve">                Fig. </w:t>
             </w:r>
             <w:r>
               <w:rPr>
@@ -3643,7 +3503,21 @@
                 <w:sz w:val="20"/>
                 <w:szCs w:val="20"/>
               </w:rPr>
-              <w:t xml:space="preserve">          Fig. </w:t>
+              <w:t xml:space="preserve">          </w:t>
+            </w:r>
+            <w:r>
+              <w:rPr>
+                <w:sz w:val="20"/>
+                <w:szCs w:val="20"/>
+              </w:rPr>
+              <w:t xml:space="preserve">      </w:t>
+            </w:r>
+            <w:r>
+              <w:rPr>
+                <w:sz w:val="20"/>
+                <w:szCs w:val="20"/>
+              </w:rPr>
+              <w:t xml:space="preserve">Fig. </w:t>
             </w:r>
             <w:r>
               <w:rPr>
@@ -3722,10 +3596,11 @@
           <w:sz w:val="20"/>
           <w:szCs w:val="20"/>
         </w:rPr>
+        <w:lastRenderedPageBreak/>
         <w:drawing>
-          <wp:inline distT="0" distB="0" distL="0" distR="0" wp14:anchorId="77AAFDDB" wp14:editId="3A424D09">
-            <wp:extent cx="3017519" cy="2011679"/>
-            <wp:effectExtent l="0" t="0" r="0" b="8255"/>
+          <wp:inline distT="0" distB="0" distL="0" distR="0" wp14:anchorId="77AAFDDB" wp14:editId="6831A65B">
+            <wp:extent cx="3291841" cy="2194560"/>
+            <wp:effectExtent l="0" t="0" r="0" b="0"/>
             <wp:docPr id="13" name="Picture 13"/>
             <wp:cNvGraphicFramePr>
               <a:graphicFrameLocks xmlns:a="http://schemas.openxmlformats.org/drawingml/2006/main" noChangeAspect="1"/>
@@ -3752,7 +3627,7 @@
                   <pic:spPr>
                     <a:xfrm>
                       <a:off x="0" y="0"/>
-                      <a:ext cx="3017519" cy="2011679"/>
+                      <a:ext cx="3291841" cy="2194560"/>
                     </a:xfrm>
                     <a:prstGeom prst="rect">
                       <a:avLst/>
@@ -3771,9 +3646,9 @@
           <w:szCs w:val="20"/>
         </w:rPr>
         <w:drawing>
-          <wp:inline distT="0" distB="0" distL="0" distR="0" wp14:anchorId="3D96944F" wp14:editId="02A0AFD0">
-            <wp:extent cx="3017519" cy="2011679"/>
-            <wp:effectExtent l="0" t="0" r="0" b="8255"/>
+          <wp:inline distT="0" distB="0" distL="0" distR="0" wp14:anchorId="3D96944F" wp14:editId="6844C30C">
+            <wp:extent cx="3291841" cy="2194560"/>
+            <wp:effectExtent l="0" t="0" r="0" b="0"/>
             <wp:docPr id="14" name="Picture 14"/>
             <wp:cNvGraphicFramePr>
               <a:graphicFrameLocks xmlns:a="http://schemas.openxmlformats.org/drawingml/2006/main" noChangeAspect="1"/>
@@ -3800,7 +3675,7 @@
                   <pic:spPr>
                     <a:xfrm>
                       <a:off x="0" y="0"/>
-                      <a:ext cx="3017519" cy="2011679"/>
+                      <a:ext cx="3291841" cy="2194560"/>
                     </a:xfrm>
                     <a:prstGeom prst="rect">
                       <a:avLst/>
@@ -3886,9 +3761,9 @@
           <w:szCs w:val="20"/>
         </w:rPr>
         <w:drawing>
-          <wp:inline distT="0" distB="0" distL="0" distR="0" wp14:anchorId="116C9026" wp14:editId="1D526375">
-            <wp:extent cx="3017519" cy="2011679"/>
-            <wp:effectExtent l="0" t="0" r="0" b="8255"/>
+          <wp:inline distT="0" distB="0" distL="0" distR="0" wp14:anchorId="116C9026" wp14:editId="07E03A6E">
+            <wp:extent cx="3291841" cy="2194560"/>
+            <wp:effectExtent l="0" t="0" r="0" b="0"/>
             <wp:docPr id="15" name="Picture 15"/>
             <wp:cNvGraphicFramePr>
               <a:graphicFrameLocks xmlns:a="http://schemas.openxmlformats.org/drawingml/2006/main" noChangeAspect="1"/>
@@ -3915,7 +3790,7 @@
                   <pic:spPr>
                     <a:xfrm>
                       <a:off x="0" y="0"/>
-                      <a:ext cx="3017519" cy="2011679"/>
+                      <a:ext cx="3291841" cy="2194560"/>
                     </a:xfrm>
                     <a:prstGeom prst="rect">
                       <a:avLst/>
@@ -3934,9 +3809,9 @@
           <w:szCs w:val="20"/>
         </w:rPr>
         <w:drawing>
-          <wp:inline distT="0" distB="0" distL="0" distR="0" wp14:anchorId="741CF11D" wp14:editId="57A413BE">
-            <wp:extent cx="3017519" cy="2011679"/>
-            <wp:effectExtent l="0" t="0" r="0" b="8255"/>
+          <wp:inline distT="0" distB="0" distL="0" distR="0" wp14:anchorId="741CF11D" wp14:editId="040212FC">
+            <wp:extent cx="3291841" cy="2194560"/>
+            <wp:effectExtent l="0" t="0" r="0" b="0"/>
             <wp:docPr id="16" name="Picture 16"/>
             <wp:cNvGraphicFramePr>
               <a:graphicFrameLocks xmlns:a="http://schemas.openxmlformats.org/drawingml/2006/main" noChangeAspect="1"/>
@@ -3963,7 +3838,7 @@
                   <pic:spPr>
                     <a:xfrm>
                       <a:off x="0" y="0"/>
-                      <a:ext cx="3017519" cy="2011679"/>
+                      <a:ext cx="3291841" cy="2194560"/>
                     </a:xfrm>
                     <a:prstGeom prst="rect">
                       <a:avLst/>
@@ -4033,7 +3908,6 @@
           <w:sz w:val="20"/>
           <w:szCs w:val="20"/>
         </w:rPr>
-        <w:lastRenderedPageBreak/>
         <w:t>One interesting point to note in these curves is that the validation score is more than the train score in the case of the RCO dataset. Additionally, the fact that the scores converge to a relatively low value also portray the bias in the model.</w:t>
       </w:r>
     </w:p>
@@ -4103,9 +3977,9 @@
           <w:szCs w:val="20"/>
         </w:rPr>
         <w:drawing>
-          <wp:inline distT="0" distB="0" distL="0" distR="0" wp14:anchorId="67442B3D" wp14:editId="7462CA13">
-            <wp:extent cx="3017519" cy="2011679"/>
-            <wp:effectExtent l="0" t="0" r="0" b="8255"/>
+          <wp:inline distT="0" distB="0" distL="0" distR="0" wp14:anchorId="67442B3D" wp14:editId="0C0DB04D">
+            <wp:extent cx="3291841" cy="2194560"/>
+            <wp:effectExtent l="0" t="0" r="0" b="0"/>
             <wp:docPr id="29" name="Picture 29"/>
             <wp:cNvGraphicFramePr>
               <a:graphicFrameLocks xmlns:a="http://schemas.openxmlformats.org/drawingml/2006/main" noChangeAspect="1"/>
@@ -4132,7 +4006,7 @@
                   <pic:spPr>
                     <a:xfrm>
                       <a:off x="0" y="0"/>
-                      <a:ext cx="3017519" cy="2011679"/>
+                      <a:ext cx="3291841" cy="2194560"/>
                     </a:xfrm>
                     <a:prstGeom prst="rect">
                       <a:avLst/>
@@ -4151,9 +4025,9 @@
           <w:szCs w:val="20"/>
         </w:rPr>
         <w:drawing>
-          <wp:inline distT="0" distB="0" distL="0" distR="0" wp14:anchorId="365E5401" wp14:editId="15500CD6">
-            <wp:extent cx="3017519" cy="2011679"/>
-            <wp:effectExtent l="0" t="0" r="0" b="8255"/>
+          <wp:inline distT="0" distB="0" distL="0" distR="0" wp14:anchorId="365E5401" wp14:editId="01C02912">
+            <wp:extent cx="3291841" cy="2194560"/>
+            <wp:effectExtent l="0" t="0" r="0" b="0"/>
             <wp:docPr id="30" name="Picture 30"/>
             <wp:cNvGraphicFramePr>
               <a:graphicFrameLocks xmlns:a="http://schemas.openxmlformats.org/drawingml/2006/main" noChangeAspect="1"/>
@@ -4180,7 +4054,7 @@
                   <pic:spPr>
                     <a:xfrm>
                       <a:off x="0" y="0"/>
-                      <a:ext cx="3017519" cy="2011679"/>
+                      <a:ext cx="3291841" cy="2194560"/>
                     </a:xfrm>
                     <a:prstGeom prst="rect">
                       <a:avLst/>
@@ -4264,6 +4138,7 @@
           <w:sz w:val="20"/>
           <w:szCs w:val="20"/>
         </w:rPr>
+        <w:lastRenderedPageBreak/>
         <w:t xml:space="preserve">The results for the single hidden layer neural network are shown in the table below. </w:t>
       </w:r>
       <w:r>
@@ -4271,23 +4146,7 @@
           <w:sz w:val="20"/>
           <w:szCs w:val="20"/>
         </w:rPr>
-        <w:t xml:space="preserve">For the BCW dataset, the single layer network performs </w:t>
-      </w:r>
-      <w:proofErr w:type="gramStart"/>
-      <w:r>
-        <w:rPr>
-          <w:sz w:val="20"/>
-          <w:szCs w:val="20"/>
-        </w:rPr>
-        <w:t>exactly the same</w:t>
-      </w:r>
-      <w:proofErr w:type="gramEnd"/>
-      <w:r>
-        <w:rPr>
-          <w:sz w:val="20"/>
-          <w:szCs w:val="20"/>
-        </w:rPr>
-        <w:t xml:space="preserve"> as the </w:t>
+        <w:t xml:space="preserve">For the BCW dataset, the single layer network performs exactly the same as the </w:t>
       </w:r>
       <w:r>
         <w:rPr>
@@ -5203,9 +5062,9 @@
           <w:szCs w:val="20"/>
         </w:rPr>
         <w:drawing>
-          <wp:inline distT="0" distB="0" distL="0" distR="0" wp14:anchorId="7D78298C" wp14:editId="5401FFF8">
-            <wp:extent cx="3017519" cy="2011679"/>
-            <wp:effectExtent l="0" t="0" r="0" b="8255"/>
+          <wp:inline distT="0" distB="0" distL="0" distR="0" wp14:anchorId="7D78298C" wp14:editId="7221F8B3">
+            <wp:extent cx="3291841" cy="2194560"/>
+            <wp:effectExtent l="0" t="0" r="0" b="0"/>
             <wp:docPr id="33" name="Picture 33"/>
             <wp:cNvGraphicFramePr>
               <a:graphicFrameLocks xmlns:a="http://schemas.openxmlformats.org/drawingml/2006/main" noChangeAspect="1"/>
@@ -5232,7 +5091,7 @@
                   <pic:spPr>
                     <a:xfrm>
                       <a:off x="0" y="0"/>
-                      <a:ext cx="3017519" cy="2011679"/>
+                      <a:ext cx="3291841" cy="2194560"/>
                     </a:xfrm>
                     <a:prstGeom prst="rect">
                       <a:avLst/>
@@ -5251,9 +5110,9 @@
           <w:szCs w:val="20"/>
         </w:rPr>
         <w:drawing>
-          <wp:inline distT="0" distB="0" distL="0" distR="0" wp14:anchorId="517D609D" wp14:editId="721AE435">
-            <wp:extent cx="3017519" cy="2011679"/>
-            <wp:effectExtent l="0" t="0" r="0" b="8255"/>
+          <wp:inline distT="0" distB="0" distL="0" distR="0" wp14:anchorId="517D609D" wp14:editId="6F025A3C">
+            <wp:extent cx="3291841" cy="2194560"/>
+            <wp:effectExtent l="0" t="0" r="0" b="0"/>
             <wp:docPr id="34" name="Picture 34"/>
             <wp:cNvGraphicFramePr>
               <a:graphicFrameLocks xmlns:a="http://schemas.openxmlformats.org/drawingml/2006/main" noChangeAspect="1"/>
@@ -5280,7 +5139,7 @@
                   <pic:spPr>
                     <a:xfrm>
                       <a:off x="0" y="0"/>
-                      <a:ext cx="3017519" cy="2011679"/>
+                      <a:ext cx="3291841" cy="2194560"/>
                     </a:xfrm>
                     <a:prstGeom prst="rect">
                       <a:avLst/>
@@ -5306,8 +5165,8 @@
         <w:tblLook w:val="04A0" w:firstRow="1" w:lastRow="0" w:firstColumn="1" w:lastColumn="0" w:noHBand="0" w:noVBand="1"/>
       </w:tblPr>
       <w:tblGrid>
-        <w:gridCol w:w="5374"/>
-        <w:gridCol w:w="4650"/>
+        <w:gridCol w:w="5013"/>
+        <w:gridCol w:w="5012"/>
       </w:tblGrid>
       <w:tr>
         <w:tc>
@@ -5334,21 +5193,7 @@
                 <w:sz w:val="20"/>
                 <w:szCs w:val="20"/>
               </w:rPr>
-              <w:t xml:space="preserve">                    </w:t>
-            </w:r>
-            <w:r>
-              <w:rPr>
-                <w:sz w:val="20"/>
-                <w:szCs w:val="20"/>
-              </w:rPr>
-              <w:t xml:space="preserve"> </w:t>
-            </w:r>
-            <w:r>
-              <w:rPr>
-                <w:sz w:val="20"/>
-                <w:szCs w:val="20"/>
-              </w:rPr>
-              <w:t xml:space="preserve">Fig. </w:t>
+              <w:t xml:space="preserve">             Fig. </w:t>
             </w:r>
             <w:r>
               <w:rPr>
@@ -5387,7 +5232,28 @@
                 <w:sz w:val="20"/>
                 <w:szCs w:val="20"/>
               </w:rPr>
-              <w:t xml:space="preserve">      Fig. </w:t>
+              <w:t xml:space="preserve">      </w:t>
+            </w:r>
+            <w:r>
+              <w:rPr>
+                <w:sz w:val="20"/>
+                <w:szCs w:val="20"/>
+              </w:rPr>
+              <w:t xml:space="preserve">       </w:t>
+            </w:r>
+            <w:r>
+              <w:rPr>
+                <w:sz w:val="20"/>
+                <w:szCs w:val="20"/>
+              </w:rPr>
+              <w:t xml:space="preserve"> </w:t>
+            </w:r>
+            <w:r>
+              <w:rPr>
+                <w:sz w:val="20"/>
+                <w:szCs w:val="20"/>
+              </w:rPr>
+              <w:t xml:space="preserve">Fig. </w:t>
             </w:r>
             <w:r>
               <w:rPr>
@@ -5412,61 +5278,21 @@
         <w:pStyle w:val="Heading3"/>
         <w:jc w:val="center"/>
         <w:rPr>
+          <w:rFonts w:asciiTheme="minorHAnsi" w:eastAsiaTheme="minorEastAsia" w:hAnsiTheme="minorHAnsi" w:cstheme="minorBidi"/>
           <w:sz w:val="20"/>
           <w:szCs w:val="20"/>
         </w:rPr>
       </w:pPr>
-      <m:oMath>
-        <m:r>
-          <w:rPr>
-            <w:rFonts w:ascii="Cambria Math" w:hAnsi="Cambria Math"/>
-            <w:sz w:val="20"/>
-            <w:szCs w:val="20"/>
-          </w:rPr>
-          <w:lastRenderedPageBreak/>
-          <m:t>k</m:t>
-        </m:r>
-      </m:oMath>
-      <w:r>
-        <w:rPr>
-          <w:sz w:val="20"/>
-          <w:szCs w:val="20"/>
-        </w:rPr>
-        <w:t>-N</w:t>
-      </w:r>
-      <w:proofErr w:type="spellStart"/>
-      <w:r>
-        <w:rPr>
-          <w:sz w:val="20"/>
-          <w:szCs w:val="20"/>
-        </w:rPr>
-        <w:t>earest</w:t>
-      </w:r>
-      <w:proofErr w:type="spellEnd"/>
-      <w:r>
-        <w:rPr>
-          <w:sz w:val="20"/>
-          <w:szCs w:val="20"/>
-        </w:rPr>
-        <w:t xml:space="preserve"> Neighbors</w:t>
-      </w:r>
     </w:p>
     <w:p>
       <w:pPr>
-        <w:jc w:val="both"/>
-        <w:rPr>
-          <w:rFonts w:eastAsiaTheme="minorEastAsia"/>
+        <w:pStyle w:val="Heading3"/>
+        <w:jc w:val="center"/>
+        <w:rPr>
           <w:sz w:val="20"/>
           <w:szCs w:val="20"/>
         </w:rPr>
       </w:pPr>
-      <w:r>
-        <w:rPr>
-          <w:sz w:val="20"/>
-          <w:szCs w:val="20"/>
-        </w:rPr>
-        <w:t xml:space="preserve">For the </w:t>
-      </w:r>
       <m:oMath>
         <m:r>
           <w:rPr>
@@ -5479,10 +5305,44 @@
       </m:oMath>
       <w:r>
         <w:rPr>
+          <w:sz w:val="20"/>
+          <w:szCs w:val="20"/>
+        </w:rPr>
+        <w:t>-Nearest Neighbors</w:t>
+      </w:r>
+    </w:p>
+    <w:p>
+      <w:pPr>
+        <w:jc w:val="both"/>
+        <w:rPr>
           <w:rFonts w:eastAsiaTheme="minorEastAsia"/>
           <w:sz w:val="20"/>
           <w:szCs w:val="20"/>
         </w:rPr>
+      </w:pPr>
+      <w:r>
+        <w:rPr>
+          <w:sz w:val="20"/>
+          <w:szCs w:val="20"/>
+        </w:rPr>
+        <w:t xml:space="preserve">For the </w:t>
+      </w:r>
+      <m:oMath>
+        <m:r>
+          <w:rPr>
+            <w:rFonts w:ascii="Cambria Math" w:hAnsi="Cambria Math"/>
+            <w:sz w:val="20"/>
+            <w:szCs w:val="20"/>
+          </w:rPr>
+          <m:t>k</m:t>
+        </m:r>
+      </m:oMath>
+      <w:r>
+        <w:rPr>
+          <w:rFonts w:eastAsiaTheme="minorEastAsia"/>
+          <w:sz w:val="20"/>
+          <w:szCs w:val="20"/>
+        </w:rPr>
         <w:t>-NN classifier</w:t>
       </w:r>
       <w:r>
@@ -5499,25 +5359,7 @@
           <w:sz w:val="20"/>
           <w:szCs w:val="20"/>
         </w:rPr>
-        <w:t xml:space="preserve"> Just like the other classifiers, we look at the validation curves for the two </w:t>
-      </w:r>
-      <w:proofErr w:type="gramStart"/>
-      <w:r>
-        <w:rPr>
-          <w:rFonts w:eastAsiaTheme="minorEastAsia"/>
-          <w:sz w:val="20"/>
-          <w:szCs w:val="20"/>
-        </w:rPr>
-        <w:t>dataset</w:t>
-      </w:r>
-      <w:proofErr w:type="gramEnd"/>
-      <w:r>
-        <w:rPr>
-          <w:rFonts w:eastAsiaTheme="minorEastAsia"/>
-          <w:sz w:val="20"/>
-          <w:szCs w:val="20"/>
-        </w:rPr>
-        <w:t xml:space="preserve"> for the two chosen hyper-parameters: the most obvious choice in this case is the actual number of neighbors </w:t>
+        <w:t xml:space="preserve"> Just like the other classifiers, we look at the validation curves for the two dataset for the two chosen hyper-parameters: the most obvious choice in this case is the actual number of neighbors </w:t>
       </w:r>
       <m:oMath>
         <m:r>
@@ -5548,6 +5390,16 @@
     </w:p>
     <w:p>
       <w:pPr>
+        <w:jc w:val="both"/>
+        <w:rPr>
+          <w:rFonts w:eastAsiaTheme="minorEastAsia"/>
+          <w:sz w:val="20"/>
+          <w:szCs w:val="20"/>
+        </w:rPr>
+      </w:pPr>
+    </w:p>
+    <w:p>
+      <w:pPr>
         <w:jc w:val="center"/>
         <w:rPr>
           <w:sz w:val="20"/>
@@ -5560,10 +5412,11 @@
           <w:sz w:val="20"/>
           <w:szCs w:val="20"/>
         </w:rPr>
+        <w:lastRenderedPageBreak/>
         <w:drawing>
-          <wp:inline distT="0" distB="0" distL="0" distR="0" wp14:anchorId="55C76376" wp14:editId="16A80A26">
-            <wp:extent cx="3017519" cy="2011679"/>
-            <wp:effectExtent l="0" t="0" r="0" b="8255"/>
+          <wp:inline distT="0" distB="0" distL="0" distR="0" wp14:anchorId="55C76376" wp14:editId="6B9C019B">
+            <wp:extent cx="3291841" cy="2194560"/>
+            <wp:effectExtent l="0" t="0" r="0" b="0"/>
             <wp:docPr id="17" name="Picture 17"/>
             <wp:cNvGraphicFramePr>
               <a:graphicFrameLocks xmlns:a="http://schemas.openxmlformats.org/drawingml/2006/main" noChangeAspect="1"/>
@@ -5590,7 +5443,7 @@
                   <pic:spPr>
                     <a:xfrm>
                       <a:off x="0" y="0"/>
-                      <a:ext cx="3017519" cy="2011679"/>
+                      <a:ext cx="3291841" cy="2194560"/>
                     </a:xfrm>
                     <a:prstGeom prst="rect">
                       <a:avLst/>
@@ -5609,9 +5462,9 @@
           <w:szCs w:val="20"/>
         </w:rPr>
         <w:drawing>
-          <wp:inline distT="0" distB="0" distL="0" distR="0" wp14:anchorId="6C6002E4" wp14:editId="11CF00FD">
-            <wp:extent cx="3017519" cy="2011679"/>
-            <wp:effectExtent l="0" t="0" r="0" b="8255"/>
+          <wp:inline distT="0" distB="0" distL="0" distR="0" wp14:anchorId="6C6002E4" wp14:editId="6CB3944B">
+            <wp:extent cx="3291841" cy="2194560"/>
+            <wp:effectExtent l="0" t="0" r="0" b="0"/>
             <wp:docPr id="18" name="Picture 18"/>
             <wp:cNvGraphicFramePr>
               <a:graphicFrameLocks xmlns:a="http://schemas.openxmlformats.org/drawingml/2006/main" noChangeAspect="1"/>
@@ -5638,7 +5491,7 @@
                   <pic:spPr>
                     <a:xfrm>
                       <a:off x="0" y="0"/>
-                      <a:ext cx="3017519" cy="2011679"/>
+                      <a:ext cx="3291841" cy="2194560"/>
                     </a:xfrm>
                     <a:prstGeom prst="rect">
                       <a:avLst/>
@@ -5696,9 +5549,9 @@
           <w:szCs w:val="20"/>
         </w:rPr>
         <w:drawing>
-          <wp:inline distT="0" distB="0" distL="0" distR="0" wp14:anchorId="718B1FCB" wp14:editId="5671436D">
-            <wp:extent cx="3017519" cy="2011679"/>
-            <wp:effectExtent l="0" t="0" r="0" b="8255"/>
+          <wp:inline distT="0" distB="0" distL="0" distR="0" wp14:anchorId="718B1FCB" wp14:editId="0C23A141">
+            <wp:extent cx="3291841" cy="2194560"/>
+            <wp:effectExtent l="0" t="0" r="0" b="0"/>
             <wp:docPr id="19" name="Picture 19"/>
             <wp:cNvGraphicFramePr>
               <a:graphicFrameLocks xmlns:a="http://schemas.openxmlformats.org/drawingml/2006/main" noChangeAspect="1"/>
@@ -5725,7 +5578,7 @@
                   <pic:spPr>
                     <a:xfrm>
                       <a:off x="0" y="0"/>
-                      <a:ext cx="3017519" cy="2011679"/>
+                      <a:ext cx="3291841" cy="2194560"/>
                     </a:xfrm>
                     <a:prstGeom prst="rect">
                       <a:avLst/>
@@ -5744,9 +5597,9 @@
           <w:szCs w:val="20"/>
         </w:rPr>
         <w:drawing>
-          <wp:inline distT="0" distB="0" distL="0" distR="0" wp14:anchorId="65F234E3" wp14:editId="40C17DEB">
-            <wp:extent cx="3017519" cy="2011679"/>
-            <wp:effectExtent l="0" t="0" r="0" b="8255"/>
+          <wp:inline distT="0" distB="0" distL="0" distR="0" wp14:anchorId="65F234E3" wp14:editId="3C34E339">
+            <wp:extent cx="3291841" cy="2194560"/>
+            <wp:effectExtent l="0" t="0" r="0" b="0"/>
             <wp:docPr id="20" name="Picture 20"/>
             <wp:cNvGraphicFramePr>
               <a:graphicFrameLocks xmlns:a="http://schemas.openxmlformats.org/drawingml/2006/main" noChangeAspect="1"/>
@@ -5773,7 +5626,7 @@
                   <pic:spPr>
                     <a:xfrm>
                       <a:off x="0" y="0"/>
-                      <a:ext cx="3017519" cy="2011679"/>
+                      <a:ext cx="3291841" cy="2194560"/>
                     </a:xfrm>
                     <a:prstGeom prst="rect">
                       <a:avLst/>
@@ -5952,25 +5805,7 @@
           <w:sz w:val="20"/>
           <w:szCs w:val="20"/>
         </w:rPr>
-        <w:t xml:space="preserve">-NN classifier </w:t>
-      </w:r>
-      <w:proofErr w:type="gramStart"/>
-      <w:r>
-        <w:rPr>
-          <w:rFonts w:eastAsiaTheme="minorEastAsia"/>
-          <w:sz w:val="20"/>
-          <w:szCs w:val="20"/>
-        </w:rPr>
-        <w:t>actually manages</w:t>
-      </w:r>
-      <w:proofErr w:type="gramEnd"/>
-      <w:r>
-        <w:rPr>
-          <w:rFonts w:eastAsiaTheme="minorEastAsia"/>
-          <w:sz w:val="20"/>
-          <w:szCs w:val="20"/>
-        </w:rPr>
-        <w:t xml:space="preserve"> to perform quite well for both the datasets, with very few misclassifications.</w:t>
+        <w:t>-NN classifier actually manages to perform quite well for both the datasets, with very few misclassifications.</w:t>
       </w:r>
     </w:p>
     <w:tbl>
@@ -6838,9 +6673,9 @@
         </w:rPr>
         <w:lastRenderedPageBreak/>
         <w:drawing>
-          <wp:inline distT="0" distB="0" distL="0" distR="0" wp14:anchorId="0AD8A3BA" wp14:editId="742C8AE4">
-            <wp:extent cx="3017519" cy="2011679"/>
-            <wp:effectExtent l="0" t="0" r="0" b="8255"/>
+          <wp:inline distT="0" distB="0" distL="0" distR="0" wp14:anchorId="0AD8A3BA" wp14:editId="4B14C93A">
+            <wp:extent cx="3291841" cy="2194560"/>
+            <wp:effectExtent l="0" t="0" r="0" b="0"/>
             <wp:docPr id="21" name="Picture 21"/>
             <wp:cNvGraphicFramePr>
               <a:graphicFrameLocks xmlns:a="http://schemas.openxmlformats.org/drawingml/2006/main" noChangeAspect="1"/>
@@ -6867,7 +6702,7 @@
                   <pic:spPr>
                     <a:xfrm>
                       <a:off x="0" y="0"/>
-                      <a:ext cx="3017519" cy="2011679"/>
+                      <a:ext cx="3291841" cy="2194560"/>
                     </a:xfrm>
                     <a:prstGeom prst="rect">
                       <a:avLst/>
@@ -6886,9 +6721,9 @@
           <w:szCs w:val="20"/>
         </w:rPr>
         <w:drawing>
-          <wp:inline distT="0" distB="0" distL="0" distR="0" wp14:anchorId="0E17669A" wp14:editId="1C6CB5D4">
-            <wp:extent cx="3017519" cy="2011679"/>
-            <wp:effectExtent l="0" t="0" r="0" b="8255"/>
+          <wp:inline distT="0" distB="0" distL="0" distR="0" wp14:anchorId="0E17669A" wp14:editId="149B426D">
+            <wp:extent cx="3291841" cy="2194560"/>
+            <wp:effectExtent l="0" t="0" r="0" b="0"/>
             <wp:docPr id="22" name="Picture 22"/>
             <wp:cNvGraphicFramePr>
               <a:graphicFrameLocks xmlns:a="http://schemas.openxmlformats.org/drawingml/2006/main" noChangeAspect="1"/>
@@ -6915,7 +6750,7 @@
                   <pic:spPr>
                     <a:xfrm>
                       <a:off x="0" y="0"/>
-                      <a:ext cx="3017519" cy="2011679"/>
+                      <a:ext cx="3291841" cy="2194560"/>
                     </a:xfrm>
                     <a:prstGeom prst="rect">
                       <a:avLst/>
@@ -6941,8 +6776,8 @@
         <w:tblLook w:val="04A0" w:firstRow="1" w:lastRow="0" w:firstColumn="1" w:lastColumn="0" w:noHBand="0" w:noVBand="1"/>
       </w:tblPr>
       <w:tblGrid>
-        <w:gridCol w:w="4922"/>
-        <w:gridCol w:w="4695"/>
+        <w:gridCol w:w="4741"/>
+        <w:gridCol w:w="4921"/>
       </w:tblGrid>
       <w:tr>
         <w:tc>
@@ -6976,7 +6811,7 @@
                 <w:sz w:val="20"/>
                 <w:szCs w:val="20"/>
               </w:rPr>
-              <w:t xml:space="preserve">        </w:t>
+              <w:t xml:space="preserve">    </w:t>
             </w:r>
             <w:r>
               <w:rPr>
@@ -7061,6 +6896,20 @@
                 <w:sz w:val="20"/>
                 <w:szCs w:val="20"/>
               </w:rPr>
+              <w:t xml:space="preserve">    </w:t>
+            </w:r>
+            <w:r>
+              <w:rPr>
+                <w:sz w:val="20"/>
+                <w:szCs w:val="20"/>
+              </w:rPr>
+              <w:t xml:space="preserve"> </w:t>
+            </w:r>
+            <w:r>
+              <w:rPr>
+                <w:sz w:val="20"/>
+                <w:szCs w:val="20"/>
+              </w:rPr>
               <w:t xml:space="preserve">Fig. </w:t>
             </w:r>
             <w:r>
@@ -7134,23 +6983,7 @@
           <w:sz w:val="20"/>
           <w:szCs w:val="20"/>
         </w:rPr>
-        <w:t xml:space="preserve">the learning curve shows that the although the accuracy scores are high for both train and CV at maximum percentage of training samples, the scores have not converged </w:t>
-      </w:r>
-      <w:proofErr w:type="gramStart"/>
-      <w:r>
-        <w:rPr>
-          <w:sz w:val="20"/>
-          <w:szCs w:val="20"/>
-        </w:rPr>
-        <w:t>enough</w:t>
-      </w:r>
-      <w:proofErr w:type="gramEnd"/>
-      <w:r>
-        <w:rPr>
-          <w:sz w:val="20"/>
-          <w:szCs w:val="20"/>
-        </w:rPr>
-        <w:t xml:space="preserve"> and the CV score is relatively lower than the training score. This points to the fact that the classifier might be suffering from high variance, and more data might be helpful for training the </w:t>
+        <w:t xml:space="preserve">the learning curve shows that the although the accuracy scores are high for both train and CV at maximum percentage of training samples, the scores have not converged enough and the CV score is relatively lower than the training score. This points to the fact that the classifier might be suffering from high variance, and more data might be helpful for training the </w:t>
       </w:r>
       <m:oMath>
         <m:r>
@@ -7235,23 +7068,13 @@
         </w:rPr>
         <w:t xml:space="preserve">, which represents a squared l2 penalty, as well as the kernel type in the SVM, which is one of the most important features of the SVM. For the kernel type, we carry out the validation procedure differently compared to other hyper-parameters. </w:t>
       </w:r>
-      <w:proofErr w:type="gramStart"/>
       <w:r>
         <w:rPr>
           <w:rFonts w:eastAsiaTheme="minorEastAsia"/>
           <w:sz w:val="20"/>
           <w:szCs w:val="20"/>
         </w:rPr>
-        <w:t>In order to</w:t>
-      </w:r>
-      <w:proofErr w:type="gramEnd"/>
-      <w:r>
-        <w:rPr>
-          <w:rFonts w:eastAsiaTheme="minorEastAsia"/>
-          <w:sz w:val="20"/>
-          <w:szCs w:val="20"/>
-        </w:rPr>
-        <w:t xml:space="preserve"> plot the validation curve for the different kernels, the training set is further divided to create a validation set.</w:t>
+        <w:t>In order to plot the validation curve for the different kernels, the training set is further divided to create a validation set.</w:t>
       </w:r>
     </w:p>
     <w:p>
@@ -7365,9 +7188,9 @@
           <w:szCs w:val="20"/>
         </w:rPr>
         <w:drawing>
-          <wp:inline distT="0" distB="0" distL="0" distR="0" wp14:anchorId="7B032BFA" wp14:editId="0971EFB2">
-            <wp:extent cx="3017518" cy="2011679"/>
-            <wp:effectExtent l="0" t="0" r="0" b="8255"/>
+          <wp:inline distT="0" distB="0" distL="0" distR="0" wp14:anchorId="7B032BFA" wp14:editId="6BCBD482">
+            <wp:extent cx="3291839" cy="2194560"/>
+            <wp:effectExtent l="0" t="0" r="0" b="0"/>
             <wp:docPr id="23" name="Picture 23"/>
             <wp:cNvGraphicFramePr>
               <a:graphicFrameLocks xmlns:a="http://schemas.openxmlformats.org/drawingml/2006/main" noChangeAspect="1"/>
@@ -7394,7 +7217,7 @@
                   <pic:spPr>
                     <a:xfrm>
                       <a:off x="0" y="0"/>
-                      <a:ext cx="3017518" cy="2011679"/>
+                      <a:ext cx="3291839" cy="2194560"/>
                     </a:xfrm>
                     <a:prstGeom prst="rect">
                       <a:avLst/>
@@ -7413,9 +7236,9 @@
           <w:szCs w:val="20"/>
         </w:rPr>
         <w:drawing>
-          <wp:inline distT="0" distB="0" distL="0" distR="0" wp14:anchorId="7A34C257" wp14:editId="28E6C4FE">
-            <wp:extent cx="3017518" cy="2011679"/>
-            <wp:effectExtent l="0" t="0" r="0" b="8255"/>
+          <wp:inline distT="0" distB="0" distL="0" distR="0" wp14:anchorId="7A34C257" wp14:editId="4467E87F">
+            <wp:extent cx="3291839" cy="2194560"/>
+            <wp:effectExtent l="0" t="0" r="0" b="0"/>
             <wp:docPr id="24" name="Picture 24"/>
             <wp:cNvGraphicFramePr>
               <a:graphicFrameLocks xmlns:a="http://schemas.openxmlformats.org/drawingml/2006/main" noChangeAspect="1"/>
@@ -7442,7 +7265,7 @@
                   <pic:spPr>
                     <a:xfrm>
                       <a:off x="0" y="0"/>
-                      <a:ext cx="3017518" cy="2011679"/>
+                      <a:ext cx="3291839" cy="2194560"/>
                     </a:xfrm>
                     <a:prstGeom prst="rect">
                       <a:avLst/>
@@ -7508,9 +7331,9 @@
         </w:rPr>
         <w:lastRenderedPageBreak/>
         <w:drawing>
-          <wp:inline distT="0" distB="0" distL="0" distR="0" wp14:anchorId="72A3B04A" wp14:editId="176ED1A7">
-            <wp:extent cx="3017518" cy="2011679"/>
-            <wp:effectExtent l="0" t="0" r="0" b="8255"/>
+          <wp:inline distT="0" distB="0" distL="0" distR="0" wp14:anchorId="72A3B04A" wp14:editId="685D0E16">
+            <wp:extent cx="3291839" cy="2194560"/>
+            <wp:effectExtent l="0" t="0" r="0" b="0"/>
             <wp:docPr id="25" name="Picture 25"/>
             <wp:cNvGraphicFramePr>
               <a:graphicFrameLocks xmlns:a="http://schemas.openxmlformats.org/drawingml/2006/main" noChangeAspect="1"/>
@@ -7537,7 +7360,7 @@
                   <pic:spPr>
                     <a:xfrm>
                       <a:off x="0" y="0"/>
-                      <a:ext cx="3017518" cy="2011679"/>
+                      <a:ext cx="3291839" cy="2194560"/>
                     </a:xfrm>
                     <a:prstGeom prst="rect">
                       <a:avLst/>
@@ -7556,9 +7379,9 @@
           <w:szCs w:val="20"/>
         </w:rPr>
         <w:drawing>
-          <wp:inline distT="0" distB="0" distL="0" distR="0" wp14:anchorId="30A454D8" wp14:editId="416CBAFA">
-            <wp:extent cx="3017518" cy="2011679"/>
-            <wp:effectExtent l="0" t="0" r="0" b="8255"/>
+          <wp:inline distT="0" distB="0" distL="0" distR="0" wp14:anchorId="30A454D8" wp14:editId="0E320270">
+            <wp:extent cx="3291839" cy="2194560"/>
+            <wp:effectExtent l="0" t="0" r="0" b="0"/>
             <wp:docPr id="26" name="Picture 26"/>
             <wp:cNvGraphicFramePr>
               <a:graphicFrameLocks xmlns:a="http://schemas.openxmlformats.org/drawingml/2006/main" noChangeAspect="1"/>
@@ -7585,7 +7408,7 @@
                   <pic:spPr>
                     <a:xfrm>
                       <a:off x="0" y="0"/>
-                      <a:ext cx="3017518" cy="2011679"/>
+                      <a:ext cx="3291839" cy="2194560"/>
                     </a:xfrm>
                     <a:prstGeom prst="rect">
                       <a:avLst/>
@@ -7655,23 +7478,7 @@
           <w:sz w:val="20"/>
           <w:szCs w:val="20"/>
         </w:rPr>
-        <w:t xml:space="preserve">shown in the table below. The SVM classifier performs </w:t>
-      </w:r>
-      <w:proofErr w:type="gramStart"/>
-      <w:r>
-        <w:rPr>
-          <w:sz w:val="20"/>
-          <w:szCs w:val="20"/>
-        </w:rPr>
-        <w:t>really well</w:t>
-      </w:r>
-      <w:proofErr w:type="gramEnd"/>
-      <w:r>
-        <w:rPr>
-          <w:sz w:val="20"/>
-          <w:szCs w:val="20"/>
-        </w:rPr>
-        <w:t xml:space="preserve"> for the BCW dataset</w:t>
+        <w:t>shown in the table below. The SVM classifier performs really well for the BCW dataset</w:t>
       </w:r>
       <w:r>
         <w:rPr>
@@ -7699,23 +7506,7 @@
           <w:sz w:val="20"/>
           <w:szCs w:val="20"/>
         </w:rPr>
-        <w:t xml:space="preserve">. This could indicate that the data is </w:t>
-      </w:r>
-      <w:proofErr w:type="gramStart"/>
-      <w:r>
-        <w:rPr>
-          <w:sz w:val="20"/>
-          <w:szCs w:val="20"/>
-        </w:rPr>
-        <w:t>actually linearly</w:t>
-      </w:r>
-      <w:proofErr w:type="gramEnd"/>
-      <w:r>
-        <w:rPr>
-          <w:sz w:val="20"/>
-          <w:szCs w:val="20"/>
-        </w:rPr>
-        <w:t xml:space="preserve"> separable</w:t>
+        <w:t>. This could indicate that the data is actually linearly separable</w:t>
       </w:r>
       <w:r>
         <w:rPr>
@@ -7737,6 +7528,20 @@
           <w:szCs w:val="20"/>
         </w:rPr>
         <w:t xml:space="preserve">an accuracy score of </w:t>
+      </w:r>
+      <w:r>
+        <w:rPr>
+          <w:sz w:val="20"/>
+          <w:szCs w:val="20"/>
+        </w:rPr>
+        <w:t>93.09%</w:t>
+      </w:r>
+      <w:r>
+        <w:rPr>
+          <w:sz w:val="20"/>
+          <w:szCs w:val="20"/>
+        </w:rPr>
+        <w:t>.</w:t>
       </w:r>
     </w:p>
     <w:tbl>
@@ -8283,7 +8088,6 @@
                 <w:szCs w:val="20"/>
               </w:rPr>
             </w:pPr>
-            <w:proofErr w:type="spellStart"/>
             <w:r>
               <w:rPr>
                 <w:sz w:val="20"/>
@@ -8291,7 +8095,6 @@
               </w:rPr>
               <w:t>rbf</w:t>
             </w:r>
-            <w:proofErr w:type="spellEnd"/>
           </w:p>
         </w:tc>
         <w:tc>
@@ -8607,9 +8410,9 @@
           <w:szCs w:val="20"/>
         </w:rPr>
         <w:drawing>
-          <wp:inline distT="0" distB="0" distL="0" distR="0" wp14:anchorId="2DB64CF9" wp14:editId="64F18CD2">
-            <wp:extent cx="3017518" cy="2011679"/>
-            <wp:effectExtent l="0" t="0" r="0" b="8255"/>
+          <wp:inline distT="0" distB="0" distL="0" distR="0" wp14:anchorId="2DB64CF9" wp14:editId="1F0D12CF">
+            <wp:extent cx="3291839" cy="2194560"/>
+            <wp:effectExtent l="0" t="0" r="0" b="0"/>
             <wp:docPr id="27" name="Picture 27"/>
             <wp:cNvGraphicFramePr>
               <a:graphicFrameLocks xmlns:a="http://schemas.openxmlformats.org/drawingml/2006/main" noChangeAspect="1"/>
@@ -8636,7 +8439,7 @@
                   <pic:spPr>
                     <a:xfrm>
                       <a:off x="0" y="0"/>
-                      <a:ext cx="3017518" cy="2011679"/>
+                      <a:ext cx="3291839" cy="2194560"/>
                     </a:xfrm>
                     <a:prstGeom prst="rect">
                       <a:avLst/>
@@ -8655,9 +8458,9 @@
           <w:szCs w:val="20"/>
         </w:rPr>
         <w:drawing>
-          <wp:inline distT="0" distB="0" distL="0" distR="0" wp14:anchorId="1B4FB45B" wp14:editId="1CD845EF">
-            <wp:extent cx="3017518" cy="2011679"/>
-            <wp:effectExtent l="0" t="0" r="0" b="8255"/>
+          <wp:inline distT="0" distB="0" distL="0" distR="0" wp14:anchorId="1B4FB45B" wp14:editId="21C44CD5">
+            <wp:extent cx="3291839" cy="2194560"/>
+            <wp:effectExtent l="0" t="0" r="0" b="0"/>
             <wp:docPr id="28" name="Picture 28"/>
             <wp:cNvGraphicFramePr>
               <a:graphicFrameLocks xmlns:a="http://schemas.openxmlformats.org/drawingml/2006/main" noChangeAspect="1"/>
@@ -8684,7 +8487,7 @@
                   <pic:spPr>
                     <a:xfrm>
                       <a:off x="0" y="0"/>
-                      <a:ext cx="3017518" cy="2011679"/>
+                      <a:ext cx="3291839" cy="2194560"/>
                     </a:xfrm>
                     <a:prstGeom prst="rect">
                       <a:avLst/>
@@ -8710,8 +8513,8 @@
         <w:tblLook w:val="04A0" w:firstRow="1" w:lastRow="0" w:firstColumn="1" w:lastColumn="0" w:noHBand="0" w:noVBand="1"/>
       </w:tblPr>
       <w:tblGrid>
-        <w:gridCol w:w="4863"/>
-        <w:gridCol w:w="4727"/>
+        <w:gridCol w:w="4591"/>
+        <w:gridCol w:w="5088"/>
       </w:tblGrid>
       <w:tr>
         <w:tc>
@@ -8745,7 +8548,7 @@
                 <w:sz w:val="20"/>
                 <w:szCs w:val="20"/>
               </w:rPr>
-              <w:t xml:space="preserve">        </w:t>
+              <w:t xml:space="preserve">  </w:t>
             </w:r>
             <w:r>
               <w:rPr>
@@ -8819,6 +8622,13 @@
                 <w:sz w:val="20"/>
                 <w:szCs w:val="20"/>
               </w:rPr>
+              <w:t xml:space="preserve">        </w:t>
+            </w:r>
+            <w:r>
+              <w:rPr>
+                <w:sz w:val="20"/>
+                <w:szCs w:val="20"/>
+              </w:rPr>
               <w:t xml:space="preserve">Fig. </w:t>
             </w:r>
             <w:r>
@@ -8942,13 +8752,6 @@
           <w:sz w:val="20"/>
           <w:szCs w:val="20"/>
         </w:rPr>
-        <w:t xml:space="preserve"> The validation curves for both these hyper-parameters are shown below.</w:t>
-      </w:r>
-      <w:r>
-        <w:rPr>
-          <w:sz w:val="20"/>
-          <w:szCs w:val="20"/>
-        </w:rPr>
         <w:t xml:space="preserve"> </w:t>
       </w:r>
       <w:r>
@@ -8956,15 +8759,22 @@
           <w:sz w:val="20"/>
           <w:szCs w:val="20"/>
         </w:rPr>
-        <w:t xml:space="preserve">With increasing number of weak learners, the model starts to overfit the training data, and therefore the training score goes up for both datasets. However, the CV score either remains stable </w:t>
-      </w:r>
-      <w:r>
-        <w:rPr>
-          <w:sz w:val="20"/>
-          <w:szCs w:val="20"/>
-        </w:rPr>
         <w:lastRenderedPageBreak/>
-        <w:t>or goes down after a certain number of weak learners.</w:t>
+        <w:t>The validation curves for both these hyper-parameters are shown below.</w:t>
+      </w:r>
+      <w:r>
+        <w:rPr>
+          <w:sz w:val="20"/>
+          <w:szCs w:val="20"/>
+        </w:rPr>
+        <w:t xml:space="preserve"> </w:t>
+      </w:r>
+      <w:r>
+        <w:rPr>
+          <w:sz w:val="20"/>
+          <w:szCs w:val="20"/>
+        </w:rPr>
+        <w:t>With increasing number of weak learners, the model starts to overfit the training data, and therefore the training score goes up for both datasets. However, the CV score either remains stable or goes down after a certain number of weak learners.</w:t>
       </w:r>
       <w:r>
         <w:rPr>
@@ -8989,9 +8799,9 @@
           <w:szCs w:val="20"/>
         </w:rPr>
         <w:drawing>
-          <wp:inline distT="0" distB="0" distL="0" distR="0" wp14:anchorId="2296A660" wp14:editId="5C788238">
-            <wp:extent cx="3017518" cy="2011678"/>
-            <wp:effectExtent l="0" t="0" r="0" b="8255"/>
+          <wp:inline distT="0" distB="0" distL="0" distR="0" wp14:anchorId="2296A660" wp14:editId="44448779">
+            <wp:extent cx="3291841" cy="2194560"/>
+            <wp:effectExtent l="0" t="0" r="0" b="0"/>
             <wp:docPr id="35" name="Picture 35"/>
             <wp:cNvGraphicFramePr>
               <a:graphicFrameLocks xmlns:a="http://schemas.openxmlformats.org/drawingml/2006/main" noChangeAspect="1"/>
@@ -9018,7 +8828,7 @@
                   <pic:spPr>
                     <a:xfrm>
                       <a:off x="0" y="0"/>
-                      <a:ext cx="3017518" cy="2011678"/>
+                      <a:ext cx="3291841" cy="2194560"/>
                     </a:xfrm>
                     <a:prstGeom prst="rect">
                       <a:avLst/>
@@ -9037,9 +8847,9 @@
           <w:szCs w:val="20"/>
         </w:rPr>
         <w:drawing>
-          <wp:inline distT="0" distB="0" distL="0" distR="0" wp14:anchorId="359570A7" wp14:editId="2DB66549">
-            <wp:extent cx="3017518" cy="2011678"/>
-            <wp:effectExtent l="0" t="0" r="0" b="8255"/>
+          <wp:inline distT="0" distB="0" distL="0" distR="0" wp14:anchorId="359570A7" wp14:editId="3C62E648">
+            <wp:extent cx="3291841" cy="2194560"/>
+            <wp:effectExtent l="0" t="0" r="0" b="0"/>
             <wp:docPr id="36" name="Picture 36"/>
             <wp:cNvGraphicFramePr>
               <a:graphicFrameLocks xmlns:a="http://schemas.openxmlformats.org/drawingml/2006/main" noChangeAspect="1"/>
@@ -9066,7 +8876,7 @@
                   <pic:spPr>
                     <a:xfrm>
                       <a:off x="0" y="0"/>
-                      <a:ext cx="3017518" cy="2011678"/>
+                      <a:ext cx="3291841" cy="2194560"/>
                     </a:xfrm>
                     <a:prstGeom prst="rect">
                       <a:avLst/>
@@ -9131,9 +8941,9 @@
           <w:szCs w:val="20"/>
         </w:rPr>
         <w:drawing>
-          <wp:inline distT="0" distB="0" distL="0" distR="0" wp14:anchorId="08F76D24" wp14:editId="370E8666">
-            <wp:extent cx="3017518" cy="2011678"/>
-            <wp:effectExtent l="0" t="0" r="0" b="8255"/>
+          <wp:inline distT="0" distB="0" distL="0" distR="0" wp14:anchorId="08F76D24" wp14:editId="1CD255F1">
+            <wp:extent cx="3291841" cy="2194560"/>
+            <wp:effectExtent l="0" t="0" r="0" b="0"/>
             <wp:docPr id="37" name="Picture 37"/>
             <wp:cNvGraphicFramePr>
               <a:graphicFrameLocks xmlns:a="http://schemas.openxmlformats.org/drawingml/2006/main" noChangeAspect="1"/>
@@ -9160,7 +8970,7 @@
                   <pic:spPr>
                     <a:xfrm>
                       <a:off x="0" y="0"/>
-                      <a:ext cx="3017518" cy="2011678"/>
+                      <a:ext cx="3291841" cy="2194560"/>
                     </a:xfrm>
                     <a:prstGeom prst="rect">
                       <a:avLst/>
@@ -9179,9 +8989,9 @@
           <w:szCs w:val="20"/>
         </w:rPr>
         <w:drawing>
-          <wp:inline distT="0" distB="0" distL="0" distR="0" wp14:anchorId="2955C282" wp14:editId="0D9240D5">
-            <wp:extent cx="3017518" cy="2011678"/>
-            <wp:effectExtent l="0" t="0" r="0" b="8255"/>
+          <wp:inline distT="0" distB="0" distL="0" distR="0" wp14:anchorId="2955C282" wp14:editId="52B6CDDB">
+            <wp:extent cx="3291841" cy="2194560"/>
+            <wp:effectExtent l="0" t="0" r="0" b="0"/>
             <wp:docPr id="38" name="Picture 38"/>
             <wp:cNvGraphicFramePr>
               <a:graphicFrameLocks xmlns:a="http://schemas.openxmlformats.org/drawingml/2006/main" noChangeAspect="1"/>
@@ -9208,7 +9018,7 @@
                   <pic:spPr>
                     <a:xfrm>
                       <a:off x="0" y="0"/>
-                      <a:ext cx="3017518" cy="2011678"/>
+                      <a:ext cx="3291841" cy="2194560"/>
                     </a:xfrm>
                     <a:prstGeom prst="rect">
                       <a:avLst/>
@@ -10200,7 +10010,15 @@
           <w:sz w:val="20"/>
           <w:szCs w:val="20"/>
         </w:rPr>
-        <w:t>he learning curve shows a gap between the train score and the CV score at the highest percentage of training examples, and therefore, the AdaBoost classifier suffers from high variance, which means more data would be needed to close the gap between the train and CV scores.</w:t>
+        <w:t xml:space="preserve">he learning curve shows a gap between the train score and the CV score at the highest percentage of training examples, and therefore, the AdaBoost classifier suffers from high variance, which means more data would be needed to close the gap between the train and </w:t>
+      </w:r>
+      <w:r>
+        <w:rPr>
+          <w:sz w:val="20"/>
+          <w:szCs w:val="20"/>
+        </w:rPr>
+        <w:lastRenderedPageBreak/>
+        <w:t>CV scores.</w:t>
       </w:r>
       <w:r>
         <w:rPr>
@@ -10232,11 +10050,10 @@
           <w:sz w:val="20"/>
           <w:szCs w:val="20"/>
         </w:rPr>
-        <w:lastRenderedPageBreak/>
         <w:drawing>
-          <wp:inline distT="0" distB="0" distL="0" distR="0" wp14:anchorId="1C107378" wp14:editId="33678D12">
-            <wp:extent cx="3017518" cy="2011678"/>
-            <wp:effectExtent l="0" t="0" r="0" b="8255"/>
+          <wp:inline distT="0" distB="0" distL="0" distR="0" wp14:anchorId="1C107378" wp14:editId="5D2CE1E2">
+            <wp:extent cx="3291841" cy="2194560"/>
+            <wp:effectExtent l="0" t="0" r="0" b="0"/>
             <wp:docPr id="39" name="Picture 39"/>
             <wp:cNvGraphicFramePr>
               <a:graphicFrameLocks xmlns:a="http://schemas.openxmlformats.org/drawingml/2006/main" noChangeAspect="1"/>
@@ -10263,7 +10080,7 @@
                   <pic:spPr>
                     <a:xfrm>
                       <a:off x="0" y="0"/>
-                      <a:ext cx="3017518" cy="2011678"/>
+                      <a:ext cx="3291841" cy="2194560"/>
                     </a:xfrm>
                     <a:prstGeom prst="rect">
                       <a:avLst/>
@@ -10282,9 +10099,9 @@
           <w:szCs w:val="20"/>
         </w:rPr>
         <w:drawing>
-          <wp:inline distT="0" distB="0" distL="0" distR="0" wp14:anchorId="01C916A2" wp14:editId="416006DE">
-            <wp:extent cx="3017518" cy="2011678"/>
-            <wp:effectExtent l="0" t="0" r="0" b="8255"/>
+          <wp:inline distT="0" distB="0" distL="0" distR="0" wp14:anchorId="01C916A2" wp14:editId="0A19978D">
+            <wp:extent cx="3291841" cy="2194560"/>
+            <wp:effectExtent l="0" t="0" r="0" b="0"/>
             <wp:docPr id="40" name="Picture 40"/>
             <wp:cNvGraphicFramePr>
               <a:graphicFrameLocks xmlns:a="http://schemas.openxmlformats.org/drawingml/2006/main" noChangeAspect="1"/>
@@ -10311,7 +10128,7 @@
                   <pic:spPr>
                     <a:xfrm>
                       <a:off x="0" y="0"/>
-                      <a:ext cx="3017518" cy="2011678"/>
+                      <a:ext cx="3291841" cy="2194560"/>
                     </a:xfrm>
                     <a:prstGeom prst="rect">
                       <a:avLst/>
@@ -10337,8 +10154,8 @@
         <w:tblLook w:val="04A0" w:firstRow="1" w:lastRow="0" w:firstColumn="1" w:lastColumn="0" w:noHBand="0" w:noVBand="1"/>
       </w:tblPr>
       <w:tblGrid>
-        <w:gridCol w:w="4970"/>
-        <w:gridCol w:w="4834"/>
+        <w:gridCol w:w="4835"/>
+        <w:gridCol w:w="5015"/>
       </w:tblGrid>
       <w:tr>
         <w:tc>
@@ -10365,21 +10182,7 @@
                 <w:sz w:val="20"/>
                 <w:szCs w:val="20"/>
               </w:rPr>
-              <w:t xml:space="preserve">                      </w:t>
-            </w:r>
-            <w:r>
-              <w:rPr>
-                <w:sz w:val="20"/>
-                <w:szCs w:val="20"/>
-              </w:rPr>
-              <w:t xml:space="preserve">   </w:t>
-            </w:r>
-            <w:r>
-              <w:rPr>
-                <w:sz w:val="20"/>
-                <w:szCs w:val="20"/>
-              </w:rPr>
-              <w:t xml:space="preserve">Fig. </w:t>
+              <w:t xml:space="preserve">                      Fig. </w:t>
             </w:r>
             <w:r>
               <w:rPr>
@@ -10446,6 +10249,13 @@
                 <w:sz w:val="20"/>
                 <w:szCs w:val="20"/>
               </w:rPr>
+              <w:t xml:space="preserve">    </w:t>
+            </w:r>
+            <w:r>
+              <w:rPr>
+                <w:sz w:val="20"/>
+                <w:szCs w:val="20"/>
+              </w:rPr>
               <w:t xml:space="preserve">Fig. </w:t>
             </w:r>
             <w:r>
@@ -10516,7 +10326,6 @@
     </w:p>
     <w:p>
       <w:pPr>
-        <w:spacing w:before="240"/>
         <w:jc w:val="both"/>
         <w:rPr>
           <w:sz w:val="20"/>
@@ -10609,38 +10418,12 @@
         </w:rPr>
         <w:t xml:space="preserve"> </w:t>
       </w:r>
-    </w:p>
-    <w:p>
-      <w:pPr>
-        <w:spacing w:before="240"/>
-        <w:jc w:val="both"/>
-        <w:rPr>
-          <w:sz w:val="20"/>
-          <w:szCs w:val="20"/>
-        </w:rPr>
-      </w:pPr>
-      <w:r>
-        <w:rPr>
-          <w:sz w:val="20"/>
-          <w:szCs w:val="20"/>
-        </w:rPr>
-        <w:t xml:space="preserve">Inference time for decision trees is also low as expected since tree traversal is a trivial process. For the $k$-NN classifier, since the distance to each neighbor </w:t>
-      </w:r>
-      <w:proofErr w:type="gramStart"/>
-      <w:r>
-        <w:rPr>
-          <w:sz w:val="20"/>
-          <w:szCs w:val="20"/>
-        </w:rPr>
-        <w:t>has to</w:t>
-      </w:r>
-      <w:proofErr w:type="gramEnd"/>
-      <w:r>
-        <w:rPr>
-          <w:sz w:val="20"/>
-          <w:szCs w:val="20"/>
-        </w:rPr>
-        <w:t xml:space="preserve"> be computed, the process is slow. AdaBoost is the slowest in this case as the number of weak learners is high, and inference is completed for each weak learner. Finally, both SVM and the NN classifiers are relatively faster since SVM only uses a linear function, and the NN classifiers only need a single forward pass for each test case.</w:t>
+      <w:r>
+        <w:rPr>
+          <w:sz w:val="20"/>
+          <w:szCs w:val="20"/>
+        </w:rPr>
+        <w:t>Inference time for decision trees is also low as expected since tree traversal is a trivial process. For the $k$-NN classifier, since the distance to each neighbor has to be computed, the process is slow. AdaBoost is the slowest in this case as the number of weak learners is high, and inference is completed for each weak learner. Finally, both SVM and the NN classifiers are relatively faster since SVM only uses a linear function, and the NN classifiers only need a single forward pass for each test case.</w:t>
       </w:r>
     </w:p>
     <w:p>
@@ -10659,9 +10442,9 @@
           <w:szCs w:val="20"/>
         </w:rPr>
         <w:drawing>
-          <wp:inline distT="0" distB="0" distL="0" distR="0" wp14:anchorId="152A03B8" wp14:editId="06F322E5">
-            <wp:extent cx="2920236" cy="2011680"/>
-            <wp:effectExtent l="0" t="0" r="0" b="7620"/>
+          <wp:inline distT="0" distB="0" distL="0" distR="0" wp14:anchorId="152A03B8" wp14:editId="09188AF0">
+            <wp:extent cx="3185712" cy="2194560"/>
+            <wp:effectExtent l="0" t="0" r="0" b="0"/>
             <wp:docPr id="46" name="Picture 46"/>
             <wp:cNvGraphicFramePr>
               <a:graphicFrameLocks xmlns:a="http://schemas.openxmlformats.org/drawingml/2006/main" noChangeAspect="1"/>
@@ -10688,7 +10471,7 @@
                   <pic:spPr>
                     <a:xfrm>
                       <a:off x="0" y="0"/>
-                      <a:ext cx="2920236" cy="2011680"/>
+                      <a:ext cx="3185712" cy="2194560"/>
                     </a:xfrm>
                     <a:prstGeom prst="rect">
                       <a:avLst/>
@@ -10707,9 +10490,9 @@
           <w:szCs w:val="20"/>
         </w:rPr>
         <w:drawing>
-          <wp:inline distT="0" distB="0" distL="0" distR="0" wp14:anchorId="24C0BF56" wp14:editId="6FA32ED2">
-            <wp:extent cx="2920236" cy="2011680"/>
-            <wp:effectExtent l="0" t="0" r="0" b="7620"/>
+          <wp:inline distT="0" distB="0" distL="0" distR="0" wp14:anchorId="24C0BF56" wp14:editId="0422BAD3">
+            <wp:extent cx="3185712" cy="2194560"/>
+            <wp:effectExtent l="0" t="0" r="0" b="0"/>
             <wp:docPr id="45" name="Picture 45"/>
             <wp:cNvGraphicFramePr>
               <a:graphicFrameLocks xmlns:a="http://schemas.openxmlformats.org/drawingml/2006/main" noChangeAspect="1"/>
@@ -10736,7 +10519,7 @@
                   <pic:spPr>
                     <a:xfrm>
                       <a:off x="0" y="0"/>
-                      <a:ext cx="2920236" cy="2011680"/>
+                      <a:ext cx="3185712" cy="2194560"/>
                     </a:xfrm>
                     <a:prstGeom prst="rect">
                       <a:avLst/>
@@ -10790,9 +10573,9 @@
         </w:rPr>
         <w:lastRenderedPageBreak/>
         <w:drawing>
-          <wp:inline distT="0" distB="0" distL="0" distR="0" wp14:anchorId="466A0D4C" wp14:editId="138CDEDC">
-            <wp:extent cx="2920236" cy="2011679"/>
-            <wp:effectExtent l="0" t="0" r="0" b="8255"/>
+          <wp:inline distT="0" distB="0" distL="0" distR="0" wp14:anchorId="466A0D4C" wp14:editId="1314670E">
+            <wp:extent cx="3185713" cy="2194560"/>
+            <wp:effectExtent l="0" t="0" r="0" b="0"/>
             <wp:docPr id="47" name="Picture 47"/>
             <wp:cNvGraphicFramePr>
               <a:graphicFrameLocks xmlns:a="http://schemas.openxmlformats.org/drawingml/2006/main" noChangeAspect="1"/>
@@ -10819,7 +10602,7 @@
                   <pic:spPr>
                     <a:xfrm>
                       <a:off x="0" y="0"/>
-                      <a:ext cx="2920236" cy="2011679"/>
+                      <a:ext cx="3185713" cy="2194560"/>
                     </a:xfrm>
                     <a:prstGeom prst="rect">
                       <a:avLst/>
@@ -10838,9 +10621,9 @@
           <w:szCs w:val="20"/>
         </w:rPr>
         <w:drawing>
-          <wp:inline distT="0" distB="0" distL="0" distR="0" wp14:anchorId="55B495FB" wp14:editId="43B4CC0C">
-            <wp:extent cx="2920236" cy="2011679"/>
-            <wp:effectExtent l="0" t="0" r="0" b="8255"/>
+          <wp:inline distT="0" distB="0" distL="0" distR="0" wp14:anchorId="55B495FB" wp14:editId="076CCEE2">
+            <wp:extent cx="3185713" cy="2194560"/>
+            <wp:effectExtent l="0" t="0" r="0" b="0"/>
             <wp:docPr id="48" name="Picture 48"/>
             <wp:cNvGraphicFramePr>
               <a:graphicFrameLocks xmlns:a="http://schemas.openxmlformats.org/drawingml/2006/main" noChangeAspect="1"/>
@@ -10867,7 +10650,7 @@
                   <pic:spPr>
                     <a:xfrm>
                       <a:off x="0" y="0"/>
-                      <a:ext cx="2920236" cy="2011679"/>
+                      <a:ext cx="3185713" cy="2194560"/>
                     </a:xfrm>
                     <a:prstGeom prst="rect">
                       <a:avLst/>
@@ -10930,10 +10713,204 @@
         <w:spacing w:before="240"/>
         <w:jc w:val="both"/>
         <w:rPr>
+          <w:rFonts w:eastAsiaTheme="minorEastAsia"/>
           <w:sz w:val="20"/>
           <w:szCs w:val="20"/>
         </w:rPr>
       </w:pPr>
+      <w:r>
+        <w:rPr>
+          <w:sz w:val="20"/>
+          <w:szCs w:val="20"/>
+        </w:rPr>
+        <w:t>For the BCW dataset, decision tree has the lowest accuracy score, mainly because of low model complexity with low depth decision trees. Both neural network models</w:t>
+      </w:r>
+      <w:r>
+        <w:rPr>
+          <w:sz w:val="20"/>
+          <w:szCs w:val="20"/>
+        </w:rPr>
+        <w:t xml:space="preserve"> (single layer and multi-</w:t>
+      </w:r>
+      <w:r>
+        <w:rPr>
+          <w:sz w:val="20"/>
+          <w:szCs w:val="20"/>
+        </w:rPr>
+        <w:t>layer</w:t>
+      </w:r>
+      <w:r>
+        <w:rPr>
+          <w:sz w:val="20"/>
+          <w:szCs w:val="20"/>
+        </w:rPr>
+        <w:t>)</w:t>
+      </w:r>
+      <w:r>
+        <w:rPr>
+          <w:sz w:val="20"/>
+          <w:szCs w:val="20"/>
+        </w:rPr>
+        <w:t>, on the other hand, are the most complex models and perform almost perfectly on the test set. The SVM classifier with a linear kernel performs the second best among all the algorithms, which could signify that the data is linearly separable</w:t>
+      </w:r>
+      <w:r>
+        <w:rPr>
+          <w:sz w:val="20"/>
+          <w:szCs w:val="20"/>
+        </w:rPr>
+        <w:t xml:space="preserve"> in the feature space.</w:t>
+      </w:r>
+      <w:r>
+        <w:rPr>
+          <w:sz w:val="20"/>
+          <w:szCs w:val="20"/>
+        </w:rPr>
+        <w:t xml:space="preserve"> AdaBoost and </w:t>
+      </w:r>
+      <m:oMath>
+        <m:r>
+          <w:rPr>
+            <w:rFonts w:ascii="Cambria Math" w:hAnsi="Cambria Math"/>
+            <w:sz w:val="20"/>
+            <w:szCs w:val="20"/>
+          </w:rPr>
+          <m:t>k</m:t>
+        </m:r>
+      </m:oMath>
+      <w:r>
+        <w:rPr>
+          <w:rFonts w:eastAsiaTheme="minorEastAsia"/>
+          <w:sz w:val="20"/>
+          <w:szCs w:val="20"/>
+        </w:rPr>
+        <w:t>-NN</w:t>
+      </w:r>
+      <w:r>
+        <w:rPr>
+          <w:rFonts w:eastAsiaTheme="minorEastAsia"/>
+          <w:sz w:val="20"/>
+          <w:szCs w:val="20"/>
+        </w:rPr>
+        <w:t xml:space="preserve"> also perform reasonably well on the dataset, but as seen from their learning curves, they would have benefitted with more available data</w:t>
+      </w:r>
+      <w:r>
+        <w:rPr>
+          <w:rFonts w:eastAsiaTheme="minorEastAsia"/>
+          <w:sz w:val="20"/>
+          <w:szCs w:val="20"/>
+        </w:rPr>
+        <w:t>.</w:t>
+      </w:r>
+    </w:p>
+    <w:p>
+      <w:pPr>
+        <w:spacing w:before="240"/>
+        <w:jc w:val="both"/>
+        <w:rPr>
+          <w:sz w:val="20"/>
+          <w:szCs w:val="20"/>
+        </w:rPr>
+      </w:pPr>
+      <w:r>
+        <w:rPr>
+          <w:rFonts w:eastAsiaTheme="minorEastAsia"/>
+          <w:sz w:val="20"/>
+          <w:szCs w:val="20"/>
+        </w:rPr>
+        <w:t xml:space="preserve">For the </w:t>
+      </w:r>
+      <w:r>
+        <w:rPr>
+          <w:rFonts w:eastAsiaTheme="minorEastAsia"/>
+          <w:sz w:val="20"/>
+          <w:szCs w:val="20"/>
+        </w:rPr>
+        <w:t xml:space="preserve">RCO dataset, the </w:t>
+      </w:r>
+      <m:oMath>
+        <m:r>
+          <w:rPr>
+            <w:rFonts w:ascii="Cambria Math" w:eastAsiaTheme="minorEastAsia" w:hAnsi="Cambria Math"/>
+            <w:sz w:val="20"/>
+            <w:szCs w:val="20"/>
+          </w:rPr>
+          <m:t>k</m:t>
+        </m:r>
+      </m:oMath>
+      <w:r>
+        <w:rPr>
+          <w:rFonts w:eastAsiaTheme="minorEastAsia"/>
+          <w:sz w:val="20"/>
+          <w:szCs w:val="20"/>
+        </w:rPr>
+        <w:t xml:space="preserve">-NN classifier surprisingly performs the best out of the </w:t>
+      </w:r>
+      <w:r>
+        <w:rPr>
+          <w:rFonts w:eastAsiaTheme="minorEastAsia"/>
+          <w:sz w:val="20"/>
+          <w:szCs w:val="20"/>
+        </w:rPr>
+        <w:t>six classifiers</w:t>
+      </w:r>
+      <w:r>
+        <w:rPr>
+          <w:rFonts w:eastAsiaTheme="minorEastAsia"/>
+          <w:sz w:val="20"/>
+          <w:szCs w:val="20"/>
+        </w:rPr>
+        <w:t xml:space="preserve">. </w:t>
+      </w:r>
+      <w:r>
+        <w:rPr>
+          <w:rFonts w:eastAsiaTheme="minorEastAsia"/>
+          <w:sz w:val="20"/>
+          <w:szCs w:val="20"/>
+        </w:rPr>
+        <w:t xml:space="preserve">This might be due to the fact that all the proposed classifiers have bias, </w:t>
+      </w:r>
+      <w:r>
+        <w:rPr>
+          <w:rFonts w:eastAsiaTheme="minorEastAsia"/>
+          <w:sz w:val="20"/>
+          <w:szCs w:val="20"/>
+        </w:rPr>
+        <w:t xml:space="preserve">and the </w:t>
+      </w:r>
+      <m:oMath>
+        <m:r>
+          <w:rPr>
+            <w:rFonts w:ascii="Cambria Math" w:eastAsiaTheme="minorEastAsia" w:hAnsi="Cambria Math"/>
+            <w:sz w:val="20"/>
+            <w:szCs w:val="20"/>
+          </w:rPr>
+          <m:t>k</m:t>
+        </m:r>
+      </m:oMath>
+      <w:r>
+        <w:rPr>
+          <w:rFonts w:eastAsiaTheme="minorEastAsia"/>
+          <w:sz w:val="20"/>
+          <w:szCs w:val="20"/>
+        </w:rPr>
+        <w:t xml:space="preserve">-NN classifier probably uses the most complex model with 49 nearest neighbors. The performance of the multi-layer neural network is also exceptionally poor, with its accuracy score almost 1% lower than the next best classifier. </w:t>
+      </w:r>
+      <w:r>
+        <w:rPr>
+          <w:rFonts w:eastAsiaTheme="minorEastAsia"/>
+          <w:sz w:val="20"/>
+          <w:szCs w:val="20"/>
+        </w:rPr>
+        <w:t xml:space="preserve">It is possible that in this case, more data is required for the neural network model as the scores in the learning curve have not completely </w:t>
+      </w:r>
+      <w:r>
+        <w:rPr>
+          <w:rFonts w:eastAsiaTheme="minorEastAsia"/>
+          <w:sz w:val="20"/>
+          <w:szCs w:val="20"/>
+        </w:rPr>
+        <w:t>converged, as seen in Fig. 8.</w:t>
+      </w:r>
     </w:p>
     <w:p>
       <w:pPr>
@@ -10951,9 +10928,9 @@
           <w:szCs w:val="20"/>
         </w:rPr>
         <w:drawing>
-          <wp:inline distT="0" distB="0" distL="0" distR="0" wp14:anchorId="5F7C1A47" wp14:editId="476793E5">
-            <wp:extent cx="3000145" cy="2011678"/>
-            <wp:effectExtent l="0" t="0" r="0" b="8255"/>
+          <wp:inline distT="0" distB="0" distL="0" distR="0" wp14:anchorId="5F7C1A47" wp14:editId="0C857895">
+            <wp:extent cx="3272888" cy="2194560"/>
+            <wp:effectExtent l="0" t="0" r="3810" b="0"/>
             <wp:docPr id="49" name="Picture 49"/>
             <wp:cNvGraphicFramePr>
               <a:graphicFrameLocks xmlns:a="http://schemas.openxmlformats.org/drawingml/2006/main" noChangeAspect="1"/>
@@ -10980,7 +10957,7 @@
                   <pic:spPr>
                     <a:xfrm>
                       <a:off x="0" y="0"/>
-                      <a:ext cx="3000145" cy="2011678"/>
+                      <a:ext cx="3272888" cy="2194560"/>
                     </a:xfrm>
                     <a:prstGeom prst="rect">
                       <a:avLst/>
@@ -10999,8 +10976,8 @@
           <w:szCs w:val="20"/>
         </w:rPr>
         <w:drawing>
-          <wp:inline distT="0" distB="0" distL="0" distR="0" wp14:anchorId="6C8D6F24" wp14:editId="5C3C9E6D">
-            <wp:extent cx="3017518" cy="2008210"/>
+          <wp:inline distT="0" distB="0" distL="0" distR="0" wp14:anchorId="6C8D6F24" wp14:editId="5DD28398">
+            <wp:extent cx="3297526" cy="2194560"/>
             <wp:effectExtent l="0" t="0" r="0" b="0"/>
             <wp:docPr id="50" name="Picture 50"/>
             <wp:cNvGraphicFramePr>
@@ -11028,7 +11005,7 @@
                   <pic:spPr>
                     <a:xfrm>
                       <a:off x="0" y="0"/>
-                      <a:ext cx="3017518" cy="2008210"/>
+                      <a:ext cx="3297526" cy="2194560"/>
                     </a:xfrm>
                     <a:prstGeom prst="rect">
                       <a:avLst/>
@@ -11055,7 +11032,7 @@
       </w:tblPr>
       <w:tblGrid>
         <w:gridCol w:w="5088"/>
-        <w:gridCol w:w="4771"/>
+        <w:gridCol w:w="4951"/>
       </w:tblGrid>
       <w:tr>
         <w:tc>
@@ -11150,6 +11127,13 @@
                 <w:szCs w:val="20"/>
               </w:rPr>
               <w:t xml:space="preserve">     </w:t>
+            </w:r>
+            <w:r>
+              <w:rPr>
+                <w:sz w:val="20"/>
+                <w:szCs w:val="20"/>
+              </w:rPr>
+              <w:t xml:space="preserve">    </w:t>
             </w:r>
             <w:r>
               <w:rPr>

</xml_diff>